<commit_message>
change code and add record and analysis
</commit_message>
<xml_diff>
--- a/record/记录0321/记录0321.docx
+++ b/record/记录0321/记录0321.docx
@@ -60,11 +60,6 @@
       </w:r>
     </w:p>
     <w:p>
-      <w:pPr>
-        <w:rPr>
-          <w:rFonts w:hint="eastAsia"/>
-        </w:rPr>
-      </w:pPr>
       <w:r>
         <w:rPr>
           <w:noProof/>
@@ -167,16 +162,11 @@
       <w:r>
         <w:t>10p,20p,30p</w:t>
       </w:r>
-      <w:bookmarkStart w:id="0" w:name="_GoBack"/>
-      <w:bookmarkEnd w:id="0"/>
     </w:p>
     <w:p>
       <w:pPr>
         <w:pStyle w:val="a7"/>
         <w:ind w:left="375" w:firstLineChars="0" w:firstLine="0"/>
-        <w:rPr>
-          <w:rFonts w:hint="eastAsia"/>
-        </w:rPr>
       </w:pPr>
       <w:r>
         <w:rPr>
@@ -255,13 +245,7 @@
         <w:rPr>
           <w:rFonts w:hint="eastAsia"/>
         </w:rPr>
-        <w:t>的</w:t>
-      </w:r>
-      <w:r>
-        <w:rPr>
-          <w:rFonts w:hint="eastAsia"/>
-        </w:rPr>
-        <w:t>random</w:t>
+        <w:t>的random</w:t>
       </w:r>
       <w:r>
         <w:t>10p,20p,30p</w:t>
@@ -380,7 +364,7 @@
         </w:rPr>
         <w:t>比较</w:t>
       </w:r>
-      <w:bookmarkStart w:id="1" w:name="_Hlk35687303"/>
+      <w:bookmarkStart w:id="0" w:name="_Hlk35687303"/>
     </w:p>
     <w:p>
       <w:r>
@@ -405,7 +389,7 @@
       <w:r>
         <w:t>p,</w:t>
       </w:r>
-      <w:bookmarkEnd w:id="1"/>
+      <w:bookmarkEnd w:id="0"/>
       <w:r>
         <w:t>linear</w:t>
       </w:r>
@@ -423,36 +407,24 @@
         <w:t>linear</w:t>
       </w:r>
       <w:r>
-        <w:t>/fpa+mse+</w:t>
+        <w:t xml:space="preserve">/fpa+mse+nnz/random20p, </w:t>
+      </w:r>
+      <w:r>
+        <w:t>linear/</w:t>
+      </w:r>
+      <w:proofErr w:type="spellStart"/>
+      <w:r>
+        <w:t>fpa+mse+</w:t>
       </w:r>
       <w:r>
         <w:t>nnz</w:t>
       </w:r>
-      <w:r>
-        <w:t>/random20p,</w:t>
-      </w:r>
-      <w:r>
-        <w:t xml:space="preserve"> </w:t>
-      </w:r>
-      <w:r>
-        <w:t>linear/</w:t>
-      </w:r>
-      <w:proofErr w:type="spellStart"/>
-      <w:r>
-        <w:t>fpa+mse+</w:t>
-      </w:r>
-      <w:r>
-        <w:t>nnz</w:t>
-      </w:r>
       <w:proofErr w:type="spellEnd"/>
       <w:r>
         <w:t>/</w:t>
       </w:r>
       <w:r>
-        <w:t>random30p</w:t>
-      </w:r>
-      <w:r>
-        <w:t>.</w:t>
+        <w:t>random30p.</w:t>
       </w:r>
     </w:p>
     <w:p>
@@ -527,7 +499,6 @@
         </w:numPr>
         <w:ind w:firstLineChars="0"/>
         <w:rPr>
-          <w:rFonts w:hint="eastAsia"/>
           <w:color w:val="FF0000"/>
         </w:rPr>
       </w:pPr>
@@ -587,10 +558,7 @@
         <w:ind w:left="360" w:firstLineChars="0" w:firstLine="0"/>
       </w:pPr>
       <w:r>
-        <w:t>linear/nsga2_30p_toZero/FPA_NNZ</w:t>
-      </w:r>
-      <w:r>
-        <w:t xml:space="preserve"> </w:t>
+        <w:t xml:space="preserve">linear/nsga2_30p_toZero/FPA_NNZ </w:t>
       </w:r>
       <w:r>
         <w:rPr>
@@ -599,10 +567,7 @@
         <w:t>；</w:t>
       </w:r>
       <w:r>
-        <w:t>linear/nsga2_30p_toZero/FPA_L1_MSE</w:t>
-      </w:r>
-      <w:r>
-        <w:t xml:space="preserve"> </w:t>
+        <w:t xml:space="preserve">linear/nsga2_30p_toZero/FPA_L1_MSE </w:t>
       </w:r>
       <w:r>
         <w:rPr>
@@ -620,13 +585,7 @@
         <w:t>；</w:t>
       </w:r>
       <w:r>
-        <w:t>linear/nsga2_30p_toZero/FPA_NNZ_MSE</w:t>
-      </w:r>
-      <w:r>
-        <w:t xml:space="preserve"> </w:t>
-      </w:r>
-      <w:r>
-        <w:t>linear/nsga2_10p_toZero/FPA_NNZ</w:t>
+        <w:t>linear/nsga2_30p_toZero/FPA_NNZ_MSE linear/nsga2_10p_toZero/FPA_NNZ</w:t>
       </w:r>
       <w:r>
         <w:rPr>
@@ -646,9 +605,6 @@
           <w:numId w:val="6"/>
         </w:numPr>
         <w:ind w:firstLineChars="0"/>
-        <w:rPr>
-          <w:rFonts w:hint="eastAsia"/>
-        </w:rPr>
       </w:pPr>
       <w:r>
         <w:rPr>
@@ -656,6 +612,3056 @@
         </w:rPr>
         <w:t>按照比例选取模型结果</w:t>
       </w:r>
+    </w:p>
+    <w:p>
+      <w:pPr>
+        <w:pStyle w:val="a7"/>
+        <w:numPr>
+          <w:ilvl w:val="0"/>
+          <w:numId w:val="8"/>
+        </w:numPr>
+        <w:ind w:firstLineChars="0"/>
+      </w:pPr>
+      <w:r>
+        <w:t>Best train</w:t>
+      </w:r>
+    </w:p>
+    <w:p>
+      <w:pPr>
+        <w:pStyle w:val="a7"/>
+        <w:numPr>
+          <w:ilvl w:val="0"/>
+          <w:numId w:val="8"/>
+        </w:numPr>
+        <w:ind w:firstLineChars="0"/>
+      </w:pPr>
+      <w:r>
+        <w:rPr>
+          <w:rFonts w:hint="eastAsia"/>
+        </w:rPr>
+        <w:t>查看最好的test值是什么</w:t>
+      </w:r>
+    </w:p>
+    <w:p/>
+    <w:p/>
+    <w:tbl>
+      <w:tblPr>
+        <w:tblStyle w:val="a8"/>
+        <w:tblW w:w="4542" w:type="pct"/>
+        <w:jc w:val="center"/>
+        <w:tblLook w:val="04A0" w:firstRow="1" w:lastRow="0" w:firstColumn="1" w:lastColumn="0" w:noHBand="0" w:noVBand="1"/>
+      </w:tblPr>
+      <w:tblGrid>
+        <w:gridCol w:w="2201"/>
+        <w:gridCol w:w="645"/>
+        <w:gridCol w:w="687"/>
+        <w:gridCol w:w="687"/>
+        <w:gridCol w:w="659"/>
+        <w:gridCol w:w="708"/>
+        <w:gridCol w:w="645"/>
+        <w:gridCol w:w="645"/>
+        <w:gridCol w:w="659"/>
+      </w:tblGrid>
+      <w:tr>
+        <w:trPr>
+          <w:trHeight w:val="1528"/>
+          <w:jc w:val="center"/>
+        </w:trPr>
+        <w:tc>
+          <w:tcPr>
+            <w:tcW w:w="1460" w:type="pct"/>
+          </w:tcPr>
+          <w:p>
+            <w:pPr>
+              <w:rPr>
+                <w:rFonts w:ascii="微软雅黑" w:eastAsia="微软雅黑" w:hAnsi="微软雅黑"/>
+                <w:sz w:val="18"/>
+                <w:szCs w:val="20"/>
+              </w:rPr>
+            </w:pPr>
+            <w:r>
+              <w:rPr>
+                <w:rFonts w:ascii="微软雅黑" w:eastAsia="微软雅黑" w:hAnsi="微软雅黑" w:hint="eastAsia"/>
+                <w:sz w:val="18"/>
+                <w:szCs w:val="20"/>
+              </w:rPr>
+              <w:t>优化目标\算法</w:t>
+            </w:r>
+          </w:p>
+        </w:tc>
+        <w:tc>
+          <w:tcPr>
+            <w:tcW w:w="428" w:type="pct"/>
+          </w:tcPr>
+          <w:p>
+            <w:pPr>
+              <w:rPr>
+                <w:rFonts w:ascii="微软雅黑" w:eastAsia="微软雅黑" w:hAnsi="微软雅黑"/>
+                <w:sz w:val="18"/>
+                <w:szCs w:val="20"/>
+              </w:rPr>
+            </w:pPr>
+            <w:r>
+              <w:rPr>
+                <w:rFonts w:ascii="微软雅黑" w:eastAsia="微软雅黑" w:hAnsi="微软雅黑" w:hint="eastAsia"/>
+                <w:sz w:val="18"/>
+                <w:szCs w:val="20"/>
+              </w:rPr>
+              <w:t>F</w:t>
+            </w:r>
+            <w:r>
+              <w:rPr>
+                <w:rFonts w:ascii="微软雅黑" w:eastAsia="微软雅黑" w:hAnsi="微软雅黑"/>
+                <w:sz w:val="18"/>
+                <w:szCs w:val="20"/>
+              </w:rPr>
+              <w:t>PA, AAE</w:t>
+            </w:r>
+          </w:p>
+        </w:tc>
+        <w:tc>
+          <w:tcPr>
+            <w:tcW w:w="456" w:type="pct"/>
+          </w:tcPr>
+          <w:p>
+            <w:pPr>
+              <w:rPr>
+                <w:rFonts w:ascii="微软雅黑" w:eastAsia="微软雅黑" w:hAnsi="微软雅黑"/>
+                <w:sz w:val="18"/>
+                <w:szCs w:val="20"/>
+              </w:rPr>
+            </w:pPr>
+            <w:r>
+              <w:rPr>
+                <w:rFonts w:ascii="微软雅黑" w:eastAsia="微软雅黑" w:hAnsi="微软雅黑" w:hint="eastAsia"/>
+                <w:sz w:val="18"/>
+                <w:szCs w:val="20"/>
+              </w:rPr>
+              <w:t>F</w:t>
+            </w:r>
+            <w:r>
+              <w:rPr>
+                <w:rFonts w:ascii="微软雅黑" w:eastAsia="微软雅黑" w:hAnsi="微软雅黑"/>
+                <w:sz w:val="18"/>
+                <w:szCs w:val="20"/>
+              </w:rPr>
+              <w:t>PA, NNZ</w:t>
+            </w:r>
+          </w:p>
+        </w:tc>
+        <w:tc>
+          <w:tcPr>
+            <w:tcW w:w="456" w:type="pct"/>
+          </w:tcPr>
+          <w:p>
+            <w:pPr>
+              <w:rPr>
+                <w:rFonts w:ascii="微软雅黑" w:eastAsia="微软雅黑" w:hAnsi="微软雅黑"/>
+                <w:sz w:val="18"/>
+                <w:szCs w:val="20"/>
+              </w:rPr>
+            </w:pPr>
+            <w:r>
+              <w:rPr>
+                <w:rFonts w:ascii="微软雅黑" w:eastAsia="微软雅黑" w:hAnsi="微软雅黑" w:hint="eastAsia"/>
+                <w:sz w:val="18"/>
+                <w:szCs w:val="20"/>
+              </w:rPr>
+              <w:t>F</w:t>
+            </w:r>
+            <w:r>
+              <w:rPr>
+                <w:rFonts w:ascii="微软雅黑" w:eastAsia="微软雅黑" w:hAnsi="微软雅黑"/>
+                <w:sz w:val="18"/>
+                <w:szCs w:val="20"/>
+              </w:rPr>
+              <w:t>PA, AAE, NNZ</w:t>
+            </w:r>
+          </w:p>
+        </w:tc>
+        <w:tc>
+          <w:tcPr>
+            <w:tcW w:w="437" w:type="pct"/>
+          </w:tcPr>
+          <w:p>
+            <w:pPr>
+              <w:rPr>
+                <w:rFonts w:ascii="微软雅黑" w:eastAsia="微软雅黑" w:hAnsi="微软雅黑"/>
+                <w:sz w:val="18"/>
+                <w:szCs w:val="20"/>
+              </w:rPr>
+            </w:pPr>
+            <w:r>
+              <w:rPr>
+                <w:rFonts w:ascii="微软雅黑" w:eastAsia="微软雅黑" w:hAnsi="微软雅黑" w:hint="eastAsia"/>
+                <w:sz w:val="18"/>
+                <w:szCs w:val="20"/>
+              </w:rPr>
+              <w:t>F</w:t>
+            </w:r>
+            <w:r>
+              <w:rPr>
+                <w:rFonts w:ascii="微软雅黑" w:eastAsia="微软雅黑" w:hAnsi="微软雅黑"/>
+                <w:sz w:val="18"/>
+                <w:szCs w:val="20"/>
+              </w:rPr>
+              <w:t>PA, MSE</w:t>
+            </w:r>
+          </w:p>
+        </w:tc>
+        <w:tc>
+          <w:tcPr>
+            <w:tcW w:w="470" w:type="pct"/>
+          </w:tcPr>
+          <w:p>
+            <w:pPr>
+              <w:rPr>
+                <w:rFonts w:ascii="微软雅黑" w:eastAsia="微软雅黑" w:hAnsi="微软雅黑"/>
+                <w:sz w:val="18"/>
+                <w:szCs w:val="20"/>
+              </w:rPr>
+            </w:pPr>
+            <w:r>
+              <w:rPr>
+                <w:rFonts w:ascii="微软雅黑" w:eastAsia="微软雅黑" w:hAnsi="微软雅黑" w:hint="eastAsia"/>
+                <w:sz w:val="18"/>
+                <w:szCs w:val="20"/>
+              </w:rPr>
+              <w:t>F</w:t>
+            </w:r>
+            <w:r>
+              <w:rPr>
+                <w:rFonts w:ascii="微软雅黑" w:eastAsia="微软雅黑" w:hAnsi="微软雅黑"/>
+                <w:sz w:val="18"/>
+                <w:szCs w:val="20"/>
+              </w:rPr>
+              <w:t>PA, MSE, NNZ</w:t>
+            </w:r>
+          </w:p>
+        </w:tc>
+        <w:tc>
+          <w:tcPr>
+            <w:tcW w:w="428" w:type="pct"/>
+          </w:tcPr>
+          <w:p>
+            <w:pPr>
+              <w:rPr>
+                <w:rFonts w:ascii="微软雅黑" w:eastAsia="微软雅黑" w:hAnsi="微软雅黑"/>
+                <w:sz w:val="18"/>
+                <w:szCs w:val="20"/>
+              </w:rPr>
+            </w:pPr>
+            <w:r>
+              <w:rPr>
+                <w:rFonts w:ascii="微软雅黑" w:eastAsia="微软雅黑" w:hAnsi="微软雅黑" w:hint="eastAsia"/>
+                <w:sz w:val="18"/>
+                <w:szCs w:val="20"/>
+              </w:rPr>
+              <w:t>F</w:t>
+            </w:r>
+            <w:r>
+              <w:rPr>
+                <w:rFonts w:ascii="微软雅黑" w:eastAsia="微软雅黑" w:hAnsi="微软雅黑"/>
+                <w:sz w:val="18"/>
+                <w:szCs w:val="20"/>
+              </w:rPr>
+              <w:t>PA, L1</w:t>
+            </w:r>
+          </w:p>
+        </w:tc>
+        <w:tc>
+          <w:tcPr>
+            <w:tcW w:w="428" w:type="pct"/>
+          </w:tcPr>
+          <w:p>
+            <w:pPr>
+              <w:rPr>
+                <w:rFonts w:ascii="微软雅黑" w:eastAsia="微软雅黑" w:hAnsi="微软雅黑"/>
+                <w:sz w:val="18"/>
+                <w:szCs w:val="20"/>
+              </w:rPr>
+            </w:pPr>
+            <w:r>
+              <w:rPr>
+                <w:rFonts w:ascii="微软雅黑" w:eastAsia="微软雅黑" w:hAnsi="微软雅黑" w:hint="eastAsia"/>
+                <w:sz w:val="18"/>
+                <w:szCs w:val="20"/>
+              </w:rPr>
+              <w:t>F</w:t>
+            </w:r>
+            <w:r>
+              <w:rPr>
+                <w:rFonts w:ascii="微软雅黑" w:eastAsia="微软雅黑" w:hAnsi="微软雅黑"/>
+                <w:sz w:val="18"/>
+                <w:szCs w:val="20"/>
+              </w:rPr>
+              <w:t>PA, L1, AAE</w:t>
+            </w:r>
+          </w:p>
+        </w:tc>
+        <w:tc>
+          <w:tcPr>
+            <w:tcW w:w="437" w:type="pct"/>
+          </w:tcPr>
+          <w:p>
+            <w:pPr>
+              <w:rPr>
+                <w:rFonts w:ascii="微软雅黑" w:eastAsia="微软雅黑" w:hAnsi="微软雅黑"/>
+                <w:sz w:val="18"/>
+                <w:szCs w:val="20"/>
+              </w:rPr>
+            </w:pPr>
+            <w:r>
+              <w:rPr>
+                <w:rFonts w:ascii="微软雅黑" w:eastAsia="微软雅黑" w:hAnsi="微软雅黑" w:hint="eastAsia"/>
+                <w:sz w:val="18"/>
+                <w:szCs w:val="20"/>
+              </w:rPr>
+              <w:t>F</w:t>
+            </w:r>
+            <w:r>
+              <w:rPr>
+                <w:rFonts w:ascii="微软雅黑" w:eastAsia="微软雅黑" w:hAnsi="微软雅黑"/>
+                <w:sz w:val="18"/>
+                <w:szCs w:val="20"/>
+              </w:rPr>
+              <w:t>PA, L1, MSE</w:t>
+            </w:r>
+          </w:p>
+        </w:tc>
+      </w:tr>
+      <w:tr>
+        <w:trPr>
+          <w:trHeight w:val="503"/>
+          <w:jc w:val="center"/>
+        </w:trPr>
+        <w:tc>
+          <w:tcPr>
+            <w:tcW w:w="1460" w:type="pct"/>
+          </w:tcPr>
+          <w:p>
+            <w:pPr>
+              <w:rPr>
+                <w:rFonts w:ascii="微软雅黑" w:eastAsia="微软雅黑" w:hAnsi="微软雅黑"/>
+                <w:sz w:val="18"/>
+                <w:szCs w:val="20"/>
+              </w:rPr>
+            </w:pPr>
+            <w:r>
+              <w:rPr>
+                <w:rFonts w:ascii="微软雅黑" w:eastAsia="微软雅黑" w:hAnsi="微软雅黑" w:hint="eastAsia"/>
+                <w:sz w:val="18"/>
+                <w:szCs w:val="20"/>
+              </w:rPr>
+              <w:lastRenderedPageBreak/>
+              <w:t>N</w:t>
+            </w:r>
+            <w:r>
+              <w:rPr>
+                <w:rFonts w:ascii="微软雅黑" w:eastAsia="微软雅黑" w:hAnsi="微软雅黑"/>
+                <w:sz w:val="18"/>
+                <w:szCs w:val="20"/>
+              </w:rPr>
+              <w:t>SGA2</w:t>
+            </w:r>
+          </w:p>
+        </w:tc>
+        <w:tc>
+          <w:tcPr>
+            <w:tcW w:w="428" w:type="pct"/>
+          </w:tcPr>
+          <w:p>
+            <w:pPr>
+              <w:rPr>
+                <w:rFonts w:ascii="微软雅黑" w:eastAsia="微软雅黑" w:hAnsi="微软雅黑"/>
+                <w:b/>
+                <w:bCs/>
+                <w:color w:val="FF0000"/>
+                <w:sz w:val="18"/>
+                <w:szCs w:val="20"/>
+              </w:rPr>
+            </w:pPr>
+            <w:r>
+              <w:rPr>
+                <w:rFonts w:ascii="微软雅黑" w:eastAsia="微软雅黑" w:hAnsi="微软雅黑" w:hint="eastAsia"/>
+                <w:b/>
+                <w:bCs/>
+                <w:color w:val="FF0000"/>
+                <w:sz w:val="18"/>
+                <w:szCs w:val="20"/>
+              </w:rPr>
+              <w:t>√</w:t>
+            </w:r>
+          </w:p>
+        </w:tc>
+        <w:tc>
+          <w:tcPr>
+            <w:tcW w:w="456" w:type="pct"/>
+          </w:tcPr>
+          <w:p>
+            <w:pPr>
+              <w:rPr>
+                <w:rFonts w:ascii="微软雅黑" w:eastAsia="微软雅黑" w:hAnsi="微软雅黑"/>
+                <w:b/>
+                <w:bCs/>
+                <w:color w:val="FF0000"/>
+                <w:sz w:val="18"/>
+                <w:szCs w:val="20"/>
+              </w:rPr>
+            </w:pPr>
+            <w:r>
+              <w:rPr>
+                <w:rFonts w:ascii="微软雅黑" w:eastAsia="微软雅黑" w:hAnsi="微软雅黑" w:hint="eastAsia"/>
+                <w:b/>
+                <w:bCs/>
+                <w:color w:val="FF0000"/>
+                <w:sz w:val="18"/>
+                <w:szCs w:val="20"/>
+              </w:rPr>
+              <w:t>√</w:t>
+            </w:r>
+          </w:p>
+        </w:tc>
+        <w:tc>
+          <w:tcPr>
+            <w:tcW w:w="456" w:type="pct"/>
+          </w:tcPr>
+          <w:p>
+            <w:pPr>
+              <w:rPr>
+                <w:rFonts w:ascii="微软雅黑" w:eastAsia="微软雅黑" w:hAnsi="微软雅黑"/>
+                <w:b/>
+                <w:bCs/>
+                <w:color w:val="FF0000"/>
+                <w:sz w:val="18"/>
+                <w:szCs w:val="20"/>
+              </w:rPr>
+            </w:pPr>
+            <w:r>
+              <w:rPr>
+                <w:rFonts w:ascii="微软雅黑" w:eastAsia="微软雅黑" w:hAnsi="微软雅黑" w:hint="eastAsia"/>
+                <w:b/>
+                <w:bCs/>
+                <w:color w:val="FF0000"/>
+                <w:sz w:val="18"/>
+                <w:szCs w:val="20"/>
+              </w:rPr>
+              <w:t>√</w:t>
+            </w:r>
+          </w:p>
+        </w:tc>
+        <w:tc>
+          <w:tcPr>
+            <w:tcW w:w="437" w:type="pct"/>
+          </w:tcPr>
+          <w:p>
+            <w:pPr>
+              <w:rPr>
+                <w:rFonts w:ascii="微软雅黑" w:eastAsia="微软雅黑" w:hAnsi="微软雅黑"/>
+                <w:b/>
+                <w:bCs/>
+                <w:color w:val="FF0000"/>
+                <w:sz w:val="18"/>
+                <w:szCs w:val="20"/>
+              </w:rPr>
+            </w:pPr>
+            <w:r>
+              <w:rPr>
+                <w:rFonts w:ascii="微软雅黑" w:eastAsia="微软雅黑" w:hAnsi="微软雅黑" w:hint="eastAsia"/>
+                <w:b/>
+                <w:bCs/>
+                <w:color w:val="FF0000"/>
+                <w:sz w:val="18"/>
+                <w:szCs w:val="20"/>
+              </w:rPr>
+              <w:t>√</w:t>
+            </w:r>
+          </w:p>
+        </w:tc>
+        <w:tc>
+          <w:tcPr>
+            <w:tcW w:w="470" w:type="pct"/>
+          </w:tcPr>
+          <w:p>
+            <w:pPr>
+              <w:rPr>
+                <w:rFonts w:ascii="微软雅黑" w:eastAsia="微软雅黑" w:hAnsi="微软雅黑"/>
+                <w:b/>
+                <w:bCs/>
+                <w:color w:val="FF0000"/>
+                <w:sz w:val="18"/>
+                <w:szCs w:val="20"/>
+              </w:rPr>
+            </w:pPr>
+            <w:r>
+              <w:rPr>
+                <w:rFonts w:ascii="微软雅黑" w:eastAsia="微软雅黑" w:hAnsi="微软雅黑" w:hint="eastAsia"/>
+                <w:b/>
+                <w:bCs/>
+                <w:color w:val="FF0000"/>
+                <w:sz w:val="18"/>
+                <w:szCs w:val="20"/>
+              </w:rPr>
+              <w:t>√</w:t>
+            </w:r>
+          </w:p>
+        </w:tc>
+        <w:tc>
+          <w:tcPr>
+            <w:tcW w:w="428" w:type="pct"/>
+          </w:tcPr>
+          <w:p>
+            <w:pPr>
+              <w:rPr>
+                <w:rFonts w:ascii="微软雅黑" w:eastAsia="微软雅黑" w:hAnsi="微软雅黑"/>
+                <w:b/>
+                <w:bCs/>
+                <w:color w:val="FF0000"/>
+                <w:sz w:val="18"/>
+                <w:szCs w:val="20"/>
+              </w:rPr>
+            </w:pPr>
+            <w:r>
+              <w:rPr>
+                <w:rFonts w:ascii="微软雅黑" w:eastAsia="微软雅黑" w:hAnsi="微软雅黑" w:hint="eastAsia"/>
+                <w:b/>
+                <w:bCs/>
+                <w:color w:val="FF0000"/>
+                <w:sz w:val="18"/>
+                <w:szCs w:val="20"/>
+              </w:rPr>
+              <w:t>√</w:t>
+            </w:r>
+          </w:p>
+        </w:tc>
+        <w:tc>
+          <w:tcPr>
+            <w:tcW w:w="428" w:type="pct"/>
+          </w:tcPr>
+          <w:p>
+            <w:pPr>
+              <w:rPr>
+                <w:rFonts w:ascii="微软雅黑" w:eastAsia="微软雅黑" w:hAnsi="微软雅黑"/>
+                <w:b/>
+                <w:bCs/>
+                <w:color w:val="FF0000"/>
+                <w:sz w:val="18"/>
+                <w:szCs w:val="20"/>
+              </w:rPr>
+            </w:pPr>
+            <w:r>
+              <w:rPr>
+                <w:rFonts w:ascii="微软雅黑" w:eastAsia="微软雅黑" w:hAnsi="微软雅黑" w:hint="eastAsia"/>
+                <w:b/>
+                <w:bCs/>
+                <w:color w:val="FF0000"/>
+                <w:sz w:val="18"/>
+                <w:szCs w:val="20"/>
+              </w:rPr>
+              <w:t>√</w:t>
+            </w:r>
+          </w:p>
+        </w:tc>
+        <w:tc>
+          <w:tcPr>
+            <w:tcW w:w="437" w:type="pct"/>
+          </w:tcPr>
+          <w:p>
+            <w:pPr>
+              <w:rPr>
+                <w:rFonts w:ascii="微软雅黑" w:eastAsia="微软雅黑" w:hAnsi="微软雅黑"/>
+                <w:b/>
+                <w:bCs/>
+                <w:color w:val="FF0000"/>
+                <w:sz w:val="18"/>
+                <w:szCs w:val="20"/>
+              </w:rPr>
+            </w:pPr>
+            <w:r>
+              <w:rPr>
+                <w:rFonts w:ascii="微软雅黑" w:eastAsia="微软雅黑" w:hAnsi="微软雅黑" w:hint="eastAsia"/>
+                <w:b/>
+                <w:bCs/>
+                <w:color w:val="FF0000"/>
+                <w:sz w:val="18"/>
+                <w:szCs w:val="20"/>
+              </w:rPr>
+              <w:t>√</w:t>
+            </w:r>
+          </w:p>
+        </w:tc>
+      </w:tr>
+      <w:tr>
+        <w:trPr>
+          <w:trHeight w:val="523"/>
+          <w:jc w:val="center"/>
+        </w:trPr>
+        <w:tc>
+          <w:tcPr>
+            <w:tcW w:w="1460" w:type="pct"/>
+          </w:tcPr>
+          <w:p>
+            <w:pPr>
+              <w:rPr>
+                <w:rFonts w:ascii="微软雅黑" w:eastAsia="微软雅黑" w:hAnsi="微软雅黑"/>
+                <w:sz w:val="18"/>
+                <w:szCs w:val="20"/>
+              </w:rPr>
+            </w:pPr>
+            <w:r>
+              <w:rPr>
+                <w:rFonts w:ascii="微软雅黑" w:eastAsia="微软雅黑" w:hAnsi="微软雅黑" w:hint="eastAsia"/>
+                <w:sz w:val="18"/>
+                <w:szCs w:val="20"/>
+              </w:rPr>
+              <w:t>N</w:t>
+            </w:r>
+            <w:r>
+              <w:rPr>
+                <w:rFonts w:ascii="微软雅黑" w:eastAsia="微软雅黑" w:hAnsi="微软雅黑"/>
+                <w:sz w:val="18"/>
+                <w:szCs w:val="20"/>
+              </w:rPr>
+              <w:t>SGA2-toZero</w:t>
+            </w:r>
+          </w:p>
+        </w:tc>
+        <w:tc>
+          <w:tcPr>
+            <w:tcW w:w="428" w:type="pct"/>
+          </w:tcPr>
+          <w:p>
+            <w:pPr>
+              <w:rPr>
+                <w:rFonts w:ascii="微软雅黑" w:eastAsia="微软雅黑" w:hAnsi="微软雅黑"/>
+                <w:b/>
+                <w:bCs/>
+                <w:color w:val="FF0000"/>
+                <w:sz w:val="18"/>
+                <w:szCs w:val="20"/>
+              </w:rPr>
+            </w:pPr>
+          </w:p>
+        </w:tc>
+        <w:tc>
+          <w:tcPr>
+            <w:tcW w:w="456" w:type="pct"/>
+          </w:tcPr>
+          <w:p>
+            <w:pPr>
+              <w:rPr>
+                <w:rFonts w:ascii="微软雅黑" w:eastAsia="微软雅黑" w:hAnsi="微软雅黑"/>
+                <w:b/>
+                <w:bCs/>
+                <w:color w:val="FF0000"/>
+                <w:sz w:val="18"/>
+                <w:szCs w:val="20"/>
+              </w:rPr>
+            </w:pPr>
+            <w:r>
+              <w:rPr>
+                <w:rFonts w:ascii="微软雅黑" w:eastAsia="微软雅黑" w:hAnsi="微软雅黑" w:hint="eastAsia"/>
+                <w:b/>
+                <w:bCs/>
+                <w:color w:val="FF0000"/>
+                <w:sz w:val="18"/>
+                <w:szCs w:val="20"/>
+              </w:rPr>
+              <w:t>√</w:t>
+            </w:r>
+          </w:p>
+        </w:tc>
+        <w:tc>
+          <w:tcPr>
+            <w:tcW w:w="456" w:type="pct"/>
+          </w:tcPr>
+          <w:p>
+            <w:pPr>
+              <w:rPr>
+                <w:rFonts w:ascii="微软雅黑" w:eastAsia="微软雅黑" w:hAnsi="微软雅黑"/>
+                <w:b/>
+                <w:bCs/>
+                <w:color w:val="FF0000"/>
+                <w:sz w:val="18"/>
+                <w:szCs w:val="20"/>
+              </w:rPr>
+            </w:pPr>
+          </w:p>
+        </w:tc>
+        <w:tc>
+          <w:tcPr>
+            <w:tcW w:w="437" w:type="pct"/>
+          </w:tcPr>
+          <w:p>
+            <w:pPr>
+              <w:rPr>
+                <w:rFonts w:ascii="微软雅黑" w:eastAsia="微软雅黑" w:hAnsi="微软雅黑"/>
+                <w:b/>
+                <w:bCs/>
+                <w:color w:val="FF0000"/>
+                <w:sz w:val="18"/>
+                <w:szCs w:val="20"/>
+              </w:rPr>
+            </w:pPr>
+            <w:r>
+              <w:rPr>
+                <w:rFonts w:ascii="微软雅黑" w:eastAsia="微软雅黑" w:hAnsi="微软雅黑" w:hint="eastAsia"/>
+                <w:b/>
+                <w:bCs/>
+                <w:color w:val="FF0000"/>
+                <w:sz w:val="18"/>
+                <w:szCs w:val="20"/>
+              </w:rPr>
+              <w:t>√</w:t>
+            </w:r>
+          </w:p>
+        </w:tc>
+        <w:tc>
+          <w:tcPr>
+            <w:tcW w:w="470" w:type="pct"/>
+          </w:tcPr>
+          <w:p>
+            <w:pPr>
+              <w:rPr>
+                <w:rFonts w:ascii="微软雅黑" w:eastAsia="微软雅黑" w:hAnsi="微软雅黑"/>
+                <w:b/>
+                <w:bCs/>
+                <w:color w:val="FF0000"/>
+                <w:sz w:val="18"/>
+                <w:szCs w:val="20"/>
+              </w:rPr>
+            </w:pPr>
+            <w:r>
+              <w:rPr>
+                <w:rFonts w:ascii="微软雅黑" w:eastAsia="微软雅黑" w:hAnsi="微软雅黑" w:hint="eastAsia"/>
+                <w:b/>
+                <w:bCs/>
+                <w:color w:val="FF0000"/>
+                <w:sz w:val="18"/>
+                <w:szCs w:val="20"/>
+              </w:rPr>
+              <w:t>√</w:t>
+            </w:r>
+          </w:p>
+        </w:tc>
+        <w:tc>
+          <w:tcPr>
+            <w:tcW w:w="428" w:type="pct"/>
+          </w:tcPr>
+          <w:p>
+            <w:pPr>
+              <w:rPr>
+                <w:rFonts w:ascii="微软雅黑" w:eastAsia="微软雅黑" w:hAnsi="微软雅黑"/>
+                <w:b/>
+                <w:bCs/>
+                <w:color w:val="FF0000"/>
+                <w:sz w:val="18"/>
+                <w:szCs w:val="20"/>
+              </w:rPr>
+            </w:pPr>
+            <w:r>
+              <w:rPr>
+                <w:rFonts w:ascii="微软雅黑" w:eastAsia="微软雅黑" w:hAnsi="微软雅黑" w:hint="eastAsia"/>
+                <w:b/>
+                <w:bCs/>
+                <w:color w:val="FF0000"/>
+                <w:sz w:val="18"/>
+                <w:szCs w:val="20"/>
+              </w:rPr>
+              <w:t>√</w:t>
+            </w:r>
+          </w:p>
+        </w:tc>
+        <w:tc>
+          <w:tcPr>
+            <w:tcW w:w="428" w:type="pct"/>
+          </w:tcPr>
+          <w:p>
+            <w:pPr>
+              <w:rPr>
+                <w:rFonts w:ascii="微软雅黑" w:eastAsia="微软雅黑" w:hAnsi="微软雅黑"/>
+                <w:b/>
+                <w:bCs/>
+                <w:color w:val="FF0000"/>
+                <w:sz w:val="18"/>
+                <w:szCs w:val="20"/>
+              </w:rPr>
+            </w:pPr>
+          </w:p>
+        </w:tc>
+        <w:tc>
+          <w:tcPr>
+            <w:tcW w:w="437" w:type="pct"/>
+          </w:tcPr>
+          <w:p>
+            <w:pPr>
+              <w:rPr>
+                <w:rFonts w:ascii="微软雅黑" w:eastAsia="微软雅黑" w:hAnsi="微软雅黑"/>
+                <w:b/>
+                <w:bCs/>
+                <w:color w:val="FF0000"/>
+                <w:sz w:val="18"/>
+                <w:szCs w:val="20"/>
+              </w:rPr>
+            </w:pPr>
+            <w:r>
+              <w:rPr>
+                <w:rFonts w:ascii="微软雅黑" w:eastAsia="微软雅黑" w:hAnsi="微软雅黑" w:hint="eastAsia"/>
+                <w:b/>
+                <w:bCs/>
+                <w:color w:val="FF0000"/>
+                <w:sz w:val="18"/>
+                <w:szCs w:val="20"/>
+              </w:rPr>
+              <w:t>√</w:t>
+            </w:r>
+          </w:p>
+        </w:tc>
+      </w:tr>
+      <w:tr>
+        <w:trPr>
+          <w:trHeight w:val="503"/>
+          <w:jc w:val="center"/>
+        </w:trPr>
+        <w:tc>
+          <w:tcPr>
+            <w:tcW w:w="1460" w:type="pct"/>
+          </w:tcPr>
+          <w:p>
+            <w:pPr>
+              <w:rPr>
+                <w:rFonts w:ascii="微软雅黑" w:eastAsia="微软雅黑" w:hAnsi="微软雅黑"/>
+                <w:sz w:val="18"/>
+                <w:szCs w:val="20"/>
+              </w:rPr>
+            </w:pPr>
+            <w:r>
+              <w:rPr>
+                <w:rFonts w:ascii="微软雅黑" w:eastAsia="微软雅黑" w:hAnsi="微软雅黑" w:hint="eastAsia"/>
+                <w:sz w:val="18"/>
+                <w:szCs w:val="20"/>
+              </w:rPr>
+              <w:t>N</w:t>
+            </w:r>
+            <w:r>
+              <w:rPr>
+                <w:rFonts w:ascii="微软雅黑" w:eastAsia="微软雅黑" w:hAnsi="微软雅黑"/>
+                <w:sz w:val="18"/>
+                <w:szCs w:val="20"/>
+              </w:rPr>
+              <w:t>SGA2-10p-toZero</w:t>
+            </w:r>
+          </w:p>
+        </w:tc>
+        <w:tc>
+          <w:tcPr>
+            <w:tcW w:w="428" w:type="pct"/>
+          </w:tcPr>
+          <w:p>
+            <w:pPr>
+              <w:rPr>
+                <w:rFonts w:ascii="微软雅黑" w:eastAsia="微软雅黑" w:hAnsi="微软雅黑"/>
+                <w:b/>
+                <w:bCs/>
+                <w:color w:val="FF0000"/>
+                <w:sz w:val="18"/>
+                <w:szCs w:val="20"/>
+              </w:rPr>
+            </w:pPr>
+            <w:r>
+              <w:rPr>
+                <w:rFonts w:ascii="微软雅黑" w:eastAsia="微软雅黑" w:hAnsi="微软雅黑" w:hint="eastAsia"/>
+                <w:b/>
+                <w:bCs/>
+                <w:color w:val="FF0000"/>
+                <w:sz w:val="18"/>
+                <w:szCs w:val="20"/>
+              </w:rPr>
+              <w:t>√</w:t>
+            </w:r>
+          </w:p>
+        </w:tc>
+        <w:tc>
+          <w:tcPr>
+            <w:tcW w:w="456" w:type="pct"/>
+          </w:tcPr>
+          <w:p>
+            <w:pPr>
+              <w:rPr>
+                <w:rFonts w:ascii="微软雅黑" w:eastAsia="微软雅黑" w:hAnsi="微软雅黑"/>
+                <w:b/>
+                <w:bCs/>
+                <w:color w:val="FF0000"/>
+                <w:sz w:val="18"/>
+                <w:szCs w:val="20"/>
+              </w:rPr>
+            </w:pPr>
+            <w:r>
+              <w:rPr>
+                <w:rFonts w:ascii="微软雅黑" w:eastAsia="微软雅黑" w:hAnsi="微软雅黑" w:hint="eastAsia"/>
+                <w:b/>
+                <w:bCs/>
+                <w:color w:val="FF0000"/>
+                <w:sz w:val="18"/>
+                <w:szCs w:val="20"/>
+              </w:rPr>
+              <w:t>√</w:t>
+            </w:r>
+          </w:p>
+        </w:tc>
+        <w:tc>
+          <w:tcPr>
+            <w:tcW w:w="456" w:type="pct"/>
+          </w:tcPr>
+          <w:p>
+            <w:pPr>
+              <w:rPr>
+                <w:rFonts w:ascii="微软雅黑" w:eastAsia="微软雅黑" w:hAnsi="微软雅黑"/>
+                <w:b/>
+                <w:bCs/>
+                <w:color w:val="FF0000"/>
+                <w:sz w:val="18"/>
+                <w:szCs w:val="20"/>
+              </w:rPr>
+            </w:pPr>
+            <w:r>
+              <w:rPr>
+                <w:rFonts w:ascii="微软雅黑" w:eastAsia="微软雅黑" w:hAnsi="微软雅黑" w:hint="eastAsia"/>
+                <w:b/>
+                <w:bCs/>
+                <w:color w:val="FF0000"/>
+                <w:sz w:val="18"/>
+                <w:szCs w:val="20"/>
+              </w:rPr>
+              <w:t>√</w:t>
+            </w:r>
+          </w:p>
+        </w:tc>
+        <w:tc>
+          <w:tcPr>
+            <w:tcW w:w="437" w:type="pct"/>
+          </w:tcPr>
+          <w:p>
+            <w:pPr>
+              <w:rPr>
+                <w:rFonts w:ascii="微软雅黑" w:eastAsia="微软雅黑" w:hAnsi="微软雅黑"/>
+                <w:b/>
+                <w:bCs/>
+                <w:color w:val="FF0000"/>
+                <w:sz w:val="18"/>
+                <w:szCs w:val="20"/>
+              </w:rPr>
+            </w:pPr>
+            <w:r>
+              <w:rPr>
+                <w:rFonts w:ascii="微软雅黑" w:eastAsia="微软雅黑" w:hAnsi="微软雅黑" w:hint="eastAsia"/>
+                <w:b/>
+                <w:bCs/>
+                <w:color w:val="FF0000"/>
+                <w:sz w:val="18"/>
+                <w:szCs w:val="20"/>
+              </w:rPr>
+              <w:t>√</w:t>
+            </w:r>
+          </w:p>
+        </w:tc>
+        <w:tc>
+          <w:tcPr>
+            <w:tcW w:w="470" w:type="pct"/>
+          </w:tcPr>
+          <w:p>
+            <w:pPr>
+              <w:rPr>
+                <w:rFonts w:ascii="微软雅黑" w:eastAsia="微软雅黑" w:hAnsi="微软雅黑"/>
+                <w:b/>
+                <w:bCs/>
+                <w:color w:val="FF0000"/>
+                <w:sz w:val="18"/>
+                <w:szCs w:val="20"/>
+              </w:rPr>
+            </w:pPr>
+            <w:r>
+              <w:rPr>
+                <w:rFonts w:ascii="微软雅黑" w:eastAsia="微软雅黑" w:hAnsi="微软雅黑" w:hint="eastAsia"/>
+                <w:b/>
+                <w:bCs/>
+                <w:color w:val="FF0000"/>
+                <w:sz w:val="18"/>
+                <w:szCs w:val="20"/>
+              </w:rPr>
+              <w:t>√</w:t>
+            </w:r>
+          </w:p>
+        </w:tc>
+        <w:tc>
+          <w:tcPr>
+            <w:tcW w:w="428" w:type="pct"/>
+          </w:tcPr>
+          <w:p>
+            <w:pPr>
+              <w:rPr>
+                <w:rFonts w:ascii="微软雅黑" w:eastAsia="微软雅黑" w:hAnsi="微软雅黑"/>
+                <w:b/>
+                <w:bCs/>
+                <w:color w:val="FF0000"/>
+                <w:sz w:val="18"/>
+                <w:szCs w:val="20"/>
+              </w:rPr>
+            </w:pPr>
+            <w:r>
+              <w:rPr>
+                <w:rFonts w:ascii="微软雅黑" w:eastAsia="微软雅黑" w:hAnsi="微软雅黑" w:hint="eastAsia"/>
+                <w:b/>
+                <w:bCs/>
+                <w:color w:val="FF0000"/>
+                <w:sz w:val="18"/>
+                <w:szCs w:val="20"/>
+              </w:rPr>
+              <w:t>√</w:t>
+            </w:r>
+          </w:p>
+        </w:tc>
+        <w:tc>
+          <w:tcPr>
+            <w:tcW w:w="428" w:type="pct"/>
+          </w:tcPr>
+          <w:p>
+            <w:pPr>
+              <w:rPr>
+                <w:rFonts w:ascii="微软雅黑" w:eastAsia="微软雅黑" w:hAnsi="微软雅黑"/>
+                <w:b/>
+                <w:bCs/>
+                <w:color w:val="FF0000"/>
+                <w:sz w:val="18"/>
+                <w:szCs w:val="20"/>
+              </w:rPr>
+            </w:pPr>
+            <w:r>
+              <w:rPr>
+                <w:rFonts w:ascii="微软雅黑" w:eastAsia="微软雅黑" w:hAnsi="微软雅黑" w:hint="eastAsia"/>
+                <w:b/>
+                <w:bCs/>
+                <w:color w:val="FF0000"/>
+                <w:sz w:val="18"/>
+                <w:szCs w:val="20"/>
+              </w:rPr>
+              <w:t>√</w:t>
+            </w:r>
+          </w:p>
+        </w:tc>
+        <w:tc>
+          <w:tcPr>
+            <w:tcW w:w="437" w:type="pct"/>
+          </w:tcPr>
+          <w:p>
+            <w:pPr>
+              <w:rPr>
+                <w:rFonts w:ascii="微软雅黑" w:eastAsia="微软雅黑" w:hAnsi="微软雅黑"/>
+                <w:b/>
+                <w:bCs/>
+                <w:color w:val="FF0000"/>
+                <w:sz w:val="18"/>
+                <w:szCs w:val="20"/>
+              </w:rPr>
+            </w:pPr>
+            <w:r>
+              <w:rPr>
+                <w:rFonts w:ascii="微软雅黑" w:eastAsia="微软雅黑" w:hAnsi="微软雅黑" w:hint="eastAsia"/>
+                <w:b/>
+                <w:bCs/>
+                <w:color w:val="FF0000"/>
+                <w:sz w:val="18"/>
+                <w:szCs w:val="20"/>
+              </w:rPr>
+              <w:t>√</w:t>
+            </w:r>
+          </w:p>
+        </w:tc>
+      </w:tr>
+      <w:tr>
+        <w:trPr>
+          <w:trHeight w:val="503"/>
+          <w:jc w:val="center"/>
+        </w:trPr>
+        <w:tc>
+          <w:tcPr>
+            <w:tcW w:w="1460" w:type="pct"/>
+          </w:tcPr>
+          <w:p>
+            <w:pPr>
+              <w:rPr>
+                <w:rFonts w:ascii="微软雅黑" w:eastAsia="微软雅黑" w:hAnsi="微软雅黑"/>
+                <w:sz w:val="18"/>
+                <w:szCs w:val="20"/>
+              </w:rPr>
+            </w:pPr>
+            <w:r>
+              <w:rPr>
+                <w:rFonts w:ascii="微软雅黑" w:eastAsia="微软雅黑" w:hAnsi="微软雅黑" w:hint="eastAsia"/>
+                <w:sz w:val="18"/>
+                <w:szCs w:val="20"/>
+              </w:rPr>
+              <w:t>N</w:t>
+            </w:r>
+            <w:r>
+              <w:rPr>
+                <w:rFonts w:ascii="微软雅黑" w:eastAsia="微软雅黑" w:hAnsi="微软雅黑"/>
+                <w:sz w:val="18"/>
+                <w:szCs w:val="20"/>
+              </w:rPr>
+              <w:t>SGA2-</w:t>
+            </w:r>
+            <w:r>
+              <w:rPr>
+                <w:rFonts w:ascii="微软雅黑" w:eastAsia="微软雅黑" w:hAnsi="微软雅黑"/>
+                <w:sz w:val="18"/>
+                <w:szCs w:val="20"/>
+              </w:rPr>
+              <w:t>2</w:t>
+            </w:r>
+            <w:r>
+              <w:rPr>
+                <w:rFonts w:ascii="微软雅黑" w:eastAsia="微软雅黑" w:hAnsi="微软雅黑"/>
+                <w:sz w:val="18"/>
+                <w:szCs w:val="20"/>
+              </w:rPr>
+              <w:t>0p-toZero</w:t>
+            </w:r>
+          </w:p>
+        </w:tc>
+        <w:tc>
+          <w:tcPr>
+            <w:tcW w:w="428" w:type="pct"/>
+          </w:tcPr>
+          <w:p>
+            <w:pPr>
+              <w:rPr>
+                <w:rFonts w:ascii="微软雅黑" w:eastAsia="微软雅黑" w:hAnsi="微软雅黑"/>
+                <w:b/>
+                <w:bCs/>
+                <w:color w:val="FF0000"/>
+                <w:sz w:val="18"/>
+                <w:szCs w:val="20"/>
+              </w:rPr>
+            </w:pPr>
+            <w:r>
+              <w:rPr>
+                <w:rFonts w:ascii="微软雅黑" w:eastAsia="微软雅黑" w:hAnsi="微软雅黑" w:hint="eastAsia"/>
+                <w:b/>
+                <w:bCs/>
+                <w:color w:val="FF0000"/>
+                <w:sz w:val="18"/>
+                <w:szCs w:val="20"/>
+              </w:rPr>
+              <w:t>√</w:t>
+            </w:r>
+          </w:p>
+        </w:tc>
+        <w:tc>
+          <w:tcPr>
+            <w:tcW w:w="456" w:type="pct"/>
+          </w:tcPr>
+          <w:p>
+            <w:pPr>
+              <w:rPr>
+                <w:rFonts w:ascii="微软雅黑" w:eastAsia="微软雅黑" w:hAnsi="微软雅黑"/>
+                <w:b/>
+                <w:bCs/>
+                <w:color w:val="FF0000"/>
+                <w:sz w:val="18"/>
+                <w:szCs w:val="20"/>
+              </w:rPr>
+            </w:pPr>
+            <w:r>
+              <w:rPr>
+                <w:rFonts w:ascii="微软雅黑" w:eastAsia="微软雅黑" w:hAnsi="微软雅黑" w:hint="eastAsia"/>
+                <w:b/>
+                <w:bCs/>
+                <w:color w:val="FF0000"/>
+                <w:sz w:val="18"/>
+                <w:szCs w:val="20"/>
+              </w:rPr>
+              <w:t>√</w:t>
+            </w:r>
+          </w:p>
+        </w:tc>
+        <w:tc>
+          <w:tcPr>
+            <w:tcW w:w="456" w:type="pct"/>
+          </w:tcPr>
+          <w:p>
+            <w:pPr>
+              <w:rPr>
+                <w:rFonts w:ascii="微软雅黑" w:eastAsia="微软雅黑" w:hAnsi="微软雅黑"/>
+                <w:b/>
+                <w:bCs/>
+                <w:color w:val="FF0000"/>
+                <w:sz w:val="18"/>
+                <w:szCs w:val="20"/>
+              </w:rPr>
+            </w:pPr>
+            <w:r>
+              <w:rPr>
+                <w:rFonts w:ascii="微软雅黑" w:eastAsia="微软雅黑" w:hAnsi="微软雅黑" w:hint="eastAsia"/>
+                <w:b/>
+                <w:bCs/>
+                <w:color w:val="FF0000"/>
+                <w:sz w:val="18"/>
+                <w:szCs w:val="20"/>
+              </w:rPr>
+              <w:t>√</w:t>
+            </w:r>
+          </w:p>
+        </w:tc>
+        <w:tc>
+          <w:tcPr>
+            <w:tcW w:w="437" w:type="pct"/>
+          </w:tcPr>
+          <w:p>
+            <w:pPr>
+              <w:rPr>
+                <w:rFonts w:ascii="微软雅黑" w:eastAsia="微软雅黑" w:hAnsi="微软雅黑"/>
+                <w:b/>
+                <w:bCs/>
+                <w:color w:val="FF0000"/>
+                <w:sz w:val="18"/>
+                <w:szCs w:val="20"/>
+              </w:rPr>
+            </w:pPr>
+            <w:r>
+              <w:rPr>
+                <w:rFonts w:ascii="微软雅黑" w:eastAsia="微软雅黑" w:hAnsi="微软雅黑" w:hint="eastAsia"/>
+                <w:b/>
+                <w:bCs/>
+                <w:color w:val="FF0000"/>
+                <w:sz w:val="18"/>
+                <w:szCs w:val="20"/>
+              </w:rPr>
+              <w:t>√</w:t>
+            </w:r>
+          </w:p>
+        </w:tc>
+        <w:tc>
+          <w:tcPr>
+            <w:tcW w:w="470" w:type="pct"/>
+          </w:tcPr>
+          <w:p>
+            <w:pPr>
+              <w:rPr>
+                <w:rFonts w:ascii="微软雅黑" w:eastAsia="微软雅黑" w:hAnsi="微软雅黑"/>
+                <w:b/>
+                <w:bCs/>
+                <w:color w:val="FF0000"/>
+                <w:sz w:val="18"/>
+                <w:szCs w:val="20"/>
+              </w:rPr>
+            </w:pPr>
+            <w:r>
+              <w:rPr>
+                <w:rFonts w:ascii="微软雅黑" w:eastAsia="微软雅黑" w:hAnsi="微软雅黑" w:hint="eastAsia"/>
+                <w:b/>
+                <w:bCs/>
+                <w:color w:val="FF0000"/>
+                <w:sz w:val="18"/>
+                <w:szCs w:val="20"/>
+              </w:rPr>
+              <w:t>√</w:t>
+            </w:r>
+          </w:p>
+        </w:tc>
+        <w:tc>
+          <w:tcPr>
+            <w:tcW w:w="428" w:type="pct"/>
+          </w:tcPr>
+          <w:p>
+            <w:pPr>
+              <w:rPr>
+                <w:rFonts w:ascii="微软雅黑" w:eastAsia="微软雅黑" w:hAnsi="微软雅黑"/>
+                <w:b/>
+                <w:bCs/>
+                <w:color w:val="FF0000"/>
+                <w:sz w:val="18"/>
+                <w:szCs w:val="20"/>
+              </w:rPr>
+            </w:pPr>
+            <w:r>
+              <w:rPr>
+                <w:rFonts w:ascii="微软雅黑" w:eastAsia="微软雅黑" w:hAnsi="微软雅黑" w:hint="eastAsia"/>
+                <w:b/>
+                <w:bCs/>
+                <w:color w:val="FF0000"/>
+                <w:sz w:val="18"/>
+                <w:szCs w:val="20"/>
+              </w:rPr>
+              <w:t>√</w:t>
+            </w:r>
+          </w:p>
+        </w:tc>
+        <w:tc>
+          <w:tcPr>
+            <w:tcW w:w="428" w:type="pct"/>
+          </w:tcPr>
+          <w:p>
+            <w:pPr>
+              <w:rPr>
+                <w:rFonts w:ascii="微软雅黑" w:eastAsia="微软雅黑" w:hAnsi="微软雅黑"/>
+                <w:b/>
+                <w:bCs/>
+                <w:color w:val="FF0000"/>
+                <w:sz w:val="18"/>
+                <w:szCs w:val="20"/>
+              </w:rPr>
+            </w:pPr>
+            <w:r>
+              <w:rPr>
+                <w:rFonts w:ascii="微软雅黑" w:eastAsia="微软雅黑" w:hAnsi="微软雅黑" w:hint="eastAsia"/>
+                <w:b/>
+                <w:bCs/>
+                <w:color w:val="FF0000"/>
+                <w:sz w:val="18"/>
+                <w:szCs w:val="20"/>
+              </w:rPr>
+              <w:t>√</w:t>
+            </w:r>
+          </w:p>
+        </w:tc>
+        <w:tc>
+          <w:tcPr>
+            <w:tcW w:w="437" w:type="pct"/>
+          </w:tcPr>
+          <w:p>
+            <w:pPr>
+              <w:rPr>
+                <w:rFonts w:ascii="微软雅黑" w:eastAsia="微软雅黑" w:hAnsi="微软雅黑"/>
+                <w:b/>
+                <w:bCs/>
+                <w:color w:val="FF0000"/>
+                <w:sz w:val="18"/>
+                <w:szCs w:val="20"/>
+              </w:rPr>
+            </w:pPr>
+            <w:r>
+              <w:rPr>
+                <w:rFonts w:ascii="微软雅黑" w:eastAsia="微软雅黑" w:hAnsi="微软雅黑" w:hint="eastAsia"/>
+                <w:b/>
+                <w:bCs/>
+                <w:color w:val="FF0000"/>
+                <w:sz w:val="18"/>
+                <w:szCs w:val="20"/>
+              </w:rPr>
+              <w:t>√</w:t>
+            </w:r>
+          </w:p>
+        </w:tc>
+      </w:tr>
+      <w:tr>
+        <w:trPr>
+          <w:trHeight w:val="523"/>
+          <w:jc w:val="center"/>
+        </w:trPr>
+        <w:tc>
+          <w:tcPr>
+            <w:tcW w:w="1460" w:type="pct"/>
+          </w:tcPr>
+          <w:p>
+            <w:pPr>
+              <w:rPr>
+                <w:rFonts w:ascii="微软雅黑" w:eastAsia="微软雅黑" w:hAnsi="微软雅黑"/>
+                <w:sz w:val="18"/>
+                <w:szCs w:val="20"/>
+              </w:rPr>
+            </w:pPr>
+            <w:r>
+              <w:rPr>
+                <w:rFonts w:ascii="微软雅黑" w:eastAsia="微软雅黑" w:hAnsi="微软雅黑"/>
+                <w:sz w:val="18"/>
+                <w:szCs w:val="20"/>
+              </w:rPr>
+              <w:t>NSGA2-30p-toZero</w:t>
+            </w:r>
+          </w:p>
+        </w:tc>
+        <w:tc>
+          <w:tcPr>
+            <w:tcW w:w="428" w:type="pct"/>
+          </w:tcPr>
+          <w:p>
+            <w:pPr>
+              <w:rPr>
+                <w:rFonts w:ascii="微软雅黑" w:eastAsia="微软雅黑" w:hAnsi="微软雅黑"/>
+                <w:b/>
+                <w:bCs/>
+                <w:color w:val="FF0000"/>
+                <w:sz w:val="18"/>
+                <w:szCs w:val="20"/>
+              </w:rPr>
+            </w:pPr>
+            <w:r>
+              <w:rPr>
+                <w:rFonts w:ascii="微软雅黑" w:eastAsia="微软雅黑" w:hAnsi="微软雅黑" w:hint="eastAsia"/>
+                <w:b/>
+                <w:bCs/>
+                <w:color w:val="FF0000"/>
+                <w:sz w:val="18"/>
+                <w:szCs w:val="20"/>
+              </w:rPr>
+              <w:t>√</w:t>
+            </w:r>
+          </w:p>
+        </w:tc>
+        <w:tc>
+          <w:tcPr>
+            <w:tcW w:w="456" w:type="pct"/>
+          </w:tcPr>
+          <w:p>
+            <w:pPr>
+              <w:rPr>
+                <w:rFonts w:ascii="微软雅黑" w:eastAsia="微软雅黑" w:hAnsi="微软雅黑"/>
+                <w:b/>
+                <w:bCs/>
+                <w:color w:val="FF0000"/>
+                <w:sz w:val="18"/>
+                <w:szCs w:val="20"/>
+              </w:rPr>
+            </w:pPr>
+            <w:r>
+              <w:rPr>
+                <w:rFonts w:ascii="微软雅黑" w:eastAsia="微软雅黑" w:hAnsi="微软雅黑" w:hint="eastAsia"/>
+                <w:b/>
+                <w:bCs/>
+                <w:color w:val="FF0000"/>
+                <w:sz w:val="18"/>
+                <w:szCs w:val="20"/>
+              </w:rPr>
+              <w:t>√</w:t>
+            </w:r>
+          </w:p>
+        </w:tc>
+        <w:tc>
+          <w:tcPr>
+            <w:tcW w:w="456" w:type="pct"/>
+          </w:tcPr>
+          <w:p>
+            <w:pPr>
+              <w:rPr>
+                <w:rFonts w:ascii="微软雅黑" w:eastAsia="微软雅黑" w:hAnsi="微软雅黑"/>
+                <w:b/>
+                <w:bCs/>
+                <w:color w:val="FF0000"/>
+                <w:sz w:val="18"/>
+                <w:szCs w:val="20"/>
+              </w:rPr>
+            </w:pPr>
+            <w:r>
+              <w:rPr>
+                <w:rFonts w:ascii="微软雅黑" w:eastAsia="微软雅黑" w:hAnsi="微软雅黑" w:hint="eastAsia"/>
+                <w:b/>
+                <w:bCs/>
+                <w:color w:val="FF0000"/>
+                <w:sz w:val="18"/>
+                <w:szCs w:val="20"/>
+              </w:rPr>
+              <w:t>√</w:t>
+            </w:r>
+          </w:p>
+        </w:tc>
+        <w:tc>
+          <w:tcPr>
+            <w:tcW w:w="437" w:type="pct"/>
+          </w:tcPr>
+          <w:p>
+            <w:pPr>
+              <w:rPr>
+                <w:rFonts w:ascii="微软雅黑" w:eastAsia="微软雅黑" w:hAnsi="微软雅黑"/>
+                <w:b/>
+                <w:bCs/>
+                <w:color w:val="FF0000"/>
+                <w:sz w:val="18"/>
+                <w:szCs w:val="20"/>
+              </w:rPr>
+            </w:pPr>
+            <w:r>
+              <w:rPr>
+                <w:rFonts w:ascii="微软雅黑" w:eastAsia="微软雅黑" w:hAnsi="微软雅黑" w:hint="eastAsia"/>
+                <w:b/>
+                <w:bCs/>
+                <w:color w:val="FF0000"/>
+                <w:sz w:val="18"/>
+                <w:szCs w:val="20"/>
+              </w:rPr>
+              <w:t>√</w:t>
+            </w:r>
+          </w:p>
+        </w:tc>
+        <w:tc>
+          <w:tcPr>
+            <w:tcW w:w="470" w:type="pct"/>
+          </w:tcPr>
+          <w:p>
+            <w:pPr>
+              <w:rPr>
+                <w:rFonts w:ascii="微软雅黑" w:eastAsia="微软雅黑" w:hAnsi="微软雅黑"/>
+                <w:b/>
+                <w:bCs/>
+                <w:color w:val="FF0000"/>
+                <w:sz w:val="18"/>
+                <w:szCs w:val="20"/>
+              </w:rPr>
+            </w:pPr>
+            <w:r>
+              <w:rPr>
+                <w:rFonts w:ascii="微软雅黑" w:eastAsia="微软雅黑" w:hAnsi="微软雅黑" w:hint="eastAsia"/>
+                <w:b/>
+                <w:bCs/>
+                <w:color w:val="FF0000"/>
+                <w:sz w:val="18"/>
+                <w:szCs w:val="20"/>
+              </w:rPr>
+              <w:t>√</w:t>
+            </w:r>
+          </w:p>
+        </w:tc>
+        <w:tc>
+          <w:tcPr>
+            <w:tcW w:w="428" w:type="pct"/>
+          </w:tcPr>
+          <w:p>
+            <w:pPr>
+              <w:rPr>
+                <w:rFonts w:ascii="微软雅黑" w:eastAsia="微软雅黑" w:hAnsi="微软雅黑"/>
+                <w:b/>
+                <w:bCs/>
+                <w:color w:val="FF0000"/>
+                <w:sz w:val="18"/>
+                <w:szCs w:val="20"/>
+              </w:rPr>
+            </w:pPr>
+            <w:r>
+              <w:rPr>
+                <w:rFonts w:ascii="微软雅黑" w:eastAsia="微软雅黑" w:hAnsi="微软雅黑" w:hint="eastAsia"/>
+                <w:b/>
+                <w:bCs/>
+                <w:color w:val="FF0000"/>
+                <w:sz w:val="18"/>
+                <w:szCs w:val="20"/>
+              </w:rPr>
+              <w:t>√</w:t>
+            </w:r>
+          </w:p>
+        </w:tc>
+        <w:tc>
+          <w:tcPr>
+            <w:tcW w:w="428" w:type="pct"/>
+          </w:tcPr>
+          <w:p>
+            <w:pPr>
+              <w:rPr>
+                <w:rFonts w:ascii="微软雅黑" w:eastAsia="微软雅黑" w:hAnsi="微软雅黑"/>
+                <w:b/>
+                <w:bCs/>
+                <w:color w:val="FF0000"/>
+                <w:sz w:val="18"/>
+                <w:szCs w:val="20"/>
+              </w:rPr>
+            </w:pPr>
+            <w:r>
+              <w:rPr>
+                <w:rFonts w:ascii="微软雅黑" w:eastAsia="微软雅黑" w:hAnsi="微软雅黑" w:hint="eastAsia"/>
+                <w:b/>
+                <w:bCs/>
+                <w:color w:val="FF0000"/>
+                <w:sz w:val="18"/>
+                <w:szCs w:val="20"/>
+              </w:rPr>
+              <w:t>√</w:t>
+            </w:r>
+          </w:p>
+        </w:tc>
+        <w:tc>
+          <w:tcPr>
+            <w:tcW w:w="437" w:type="pct"/>
+          </w:tcPr>
+          <w:p>
+            <w:pPr>
+              <w:rPr>
+                <w:rFonts w:ascii="微软雅黑" w:eastAsia="微软雅黑" w:hAnsi="微软雅黑"/>
+                <w:b/>
+                <w:bCs/>
+                <w:color w:val="FF0000"/>
+                <w:sz w:val="18"/>
+                <w:szCs w:val="20"/>
+              </w:rPr>
+            </w:pPr>
+            <w:r>
+              <w:rPr>
+                <w:rFonts w:ascii="微软雅黑" w:eastAsia="微软雅黑" w:hAnsi="微软雅黑" w:hint="eastAsia"/>
+                <w:b/>
+                <w:bCs/>
+                <w:color w:val="FF0000"/>
+                <w:sz w:val="18"/>
+                <w:szCs w:val="20"/>
+              </w:rPr>
+              <w:t>√</w:t>
+            </w:r>
+          </w:p>
+        </w:tc>
+      </w:tr>
+      <w:tr>
+        <w:trPr>
+          <w:trHeight w:val="503"/>
+          <w:jc w:val="center"/>
+        </w:trPr>
+        <w:tc>
+          <w:tcPr>
+            <w:tcW w:w="1460" w:type="pct"/>
+          </w:tcPr>
+          <w:p>
+            <w:pPr>
+              <w:rPr>
+                <w:rFonts w:ascii="微软雅黑" w:eastAsia="微软雅黑" w:hAnsi="微软雅黑"/>
+                <w:sz w:val="18"/>
+                <w:szCs w:val="20"/>
+              </w:rPr>
+            </w:pPr>
+            <w:r>
+              <w:rPr>
+                <w:rFonts w:ascii="微软雅黑" w:eastAsia="微软雅黑" w:hAnsi="微软雅黑"/>
+                <w:sz w:val="18"/>
+                <w:szCs w:val="20"/>
+              </w:rPr>
+              <w:t>NSGA2_random10p</w:t>
+            </w:r>
+          </w:p>
+        </w:tc>
+        <w:tc>
+          <w:tcPr>
+            <w:tcW w:w="428" w:type="pct"/>
+          </w:tcPr>
+          <w:p>
+            <w:pPr>
+              <w:rPr>
+                <w:rFonts w:ascii="微软雅黑" w:eastAsia="微软雅黑" w:hAnsi="微软雅黑"/>
+                <w:b/>
+                <w:bCs/>
+                <w:color w:val="FF0000"/>
+                <w:sz w:val="18"/>
+                <w:szCs w:val="20"/>
+              </w:rPr>
+            </w:pPr>
+          </w:p>
+        </w:tc>
+        <w:tc>
+          <w:tcPr>
+            <w:tcW w:w="456" w:type="pct"/>
+          </w:tcPr>
+          <w:p>
+            <w:pPr>
+              <w:rPr>
+                <w:rFonts w:ascii="微软雅黑" w:eastAsia="微软雅黑" w:hAnsi="微软雅黑"/>
+                <w:b/>
+                <w:bCs/>
+                <w:color w:val="FF0000"/>
+                <w:sz w:val="18"/>
+                <w:szCs w:val="20"/>
+              </w:rPr>
+            </w:pPr>
+            <w:r>
+              <w:rPr>
+                <w:rFonts w:ascii="微软雅黑" w:eastAsia="微软雅黑" w:hAnsi="微软雅黑" w:hint="eastAsia"/>
+                <w:b/>
+                <w:bCs/>
+                <w:color w:val="FF0000"/>
+                <w:sz w:val="18"/>
+                <w:szCs w:val="20"/>
+              </w:rPr>
+              <w:t>√</w:t>
+            </w:r>
+          </w:p>
+        </w:tc>
+        <w:tc>
+          <w:tcPr>
+            <w:tcW w:w="456" w:type="pct"/>
+          </w:tcPr>
+          <w:p>
+            <w:pPr>
+              <w:rPr>
+                <w:rFonts w:ascii="微软雅黑" w:eastAsia="微软雅黑" w:hAnsi="微软雅黑"/>
+                <w:b/>
+                <w:bCs/>
+                <w:color w:val="FF0000"/>
+                <w:sz w:val="18"/>
+                <w:szCs w:val="20"/>
+              </w:rPr>
+            </w:pPr>
+          </w:p>
+        </w:tc>
+        <w:tc>
+          <w:tcPr>
+            <w:tcW w:w="437" w:type="pct"/>
+          </w:tcPr>
+          <w:p>
+            <w:pPr>
+              <w:rPr>
+                <w:rFonts w:ascii="微软雅黑" w:eastAsia="微软雅黑" w:hAnsi="微软雅黑"/>
+                <w:b/>
+                <w:bCs/>
+                <w:color w:val="FF0000"/>
+                <w:sz w:val="18"/>
+                <w:szCs w:val="20"/>
+              </w:rPr>
+            </w:pPr>
+            <w:r>
+              <w:rPr>
+                <w:rFonts w:ascii="微软雅黑" w:eastAsia="微软雅黑" w:hAnsi="微软雅黑" w:hint="eastAsia"/>
+                <w:b/>
+                <w:bCs/>
+                <w:color w:val="FF0000"/>
+                <w:sz w:val="18"/>
+                <w:szCs w:val="20"/>
+              </w:rPr>
+              <w:t>√</w:t>
+            </w:r>
+          </w:p>
+        </w:tc>
+        <w:tc>
+          <w:tcPr>
+            <w:tcW w:w="470" w:type="pct"/>
+          </w:tcPr>
+          <w:p>
+            <w:pPr>
+              <w:rPr>
+                <w:rFonts w:ascii="微软雅黑" w:eastAsia="微软雅黑" w:hAnsi="微软雅黑"/>
+                <w:b/>
+                <w:bCs/>
+                <w:color w:val="FF0000"/>
+                <w:sz w:val="18"/>
+                <w:szCs w:val="20"/>
+              </w:rPr>
+            </w:pPr>
+            <w:r>
+              <w:rPr>
+                <w:rFonts w:ascii="微软雅黑" w:eastAsia="微软雅黑" w:hAnsi="微软雅黑" w:hint="eastAsia"/>
+                <w:b/>
+                <w:bCs/>
+                <w:color w:val="FF0000"/>
+                <w:sz w:val="18"/>
+                <w:szCs w:val="20"/>
+              </w:rPr>
+              <w:t>√</w:t>
+            </w:r>
+          </w:p>
+        </w:tc>
+        <w:tc>
+          <w:tcPr>
+            <w:tcW w:w="428" w:type="pct"/>
+          </w:tcPr>
+          <w:p>
+            <w:pPr>
+              <w:rPr>
+                <w:rFonts w:ascii="微软雅黑" w:eastAsia="微软雅黑" w:hAnsi="微软雅黑"/>
+                <w:b/>
+                <w:bCs/>
+                <w:color w:val="FF0000"/>
+                <w:sz w:val="18"/>
+                <w:szCs w:val="20"/>
+              </w:rPr>
+            </w:pPr>
+            <w:r>
+              <w:rPr>
+                <w:rFonts w:ascii="微软雅黑" w:eastAsia="微软雅黑" w:hAnsi="微软雅黑" w:hint="eastAsia"/>
+                <w:b/>
+                <w:bCs/>
+                <w:color w:val="FF0000"/>
+                <w:sz w:val="18"/>
+                <w:szCs w:val="20"/>
+              </w:rPr>
+              <w:t>√</w:t>
+            </w:r>
+          </w:p>
+        </w:tc>
+        <w:tc>
+          <w:tcPr>
+            <w:tcW w:w="428" w:type="pct"/>
+          </w:tcPr>
+          <w:p>
+            <w:pPr>
+              <w:rPr>
+                <w:rFonts w:ascii="微软雅黑" w:eastAsia="微软雅黑" w:hAnsi="微软雅黑"/>
+                <w:b/>
+                <w:bCs/>
+                <w:color w:val="FF0000"/>
+                <w:sz w:val="18"/>
+                <w:szCs w:val="20"/>
+              </w:rPr>
+            </w:pPr>
+          </w:p>
+        </w:tc>
+        <w:tc>
+          <w:tcPr>
+            <w:tcW w:w="437" w:type="pct"/>
+          </w:tcPr>
+          <w:p>
+            <w:pPr>
+              <w:rPr>
+                <w:rFonts w:ascii="微软雅黑" w:eastAsia="微软雅黑" w:hAnsi="微软雅黑"/>
+                <w:b/>
+                <w:bCs/>
+                <w:color w:val="FF0000"/>
+                <w:sz w:val="18"/>
+                <w:szCs w:val="20"/>
+              </w:rPr>
+            </w:pPr>
+            <w:r>
+              <w:rPr>
+                <w:rFonts w:ascii="微软雅黑" w:eastAsia="微软雅黑" w:hAnsi="微软雅黑" w:hint="eastAsia"/>
+                <w:b/>
+                <w:bCs/>
+                <w:color w:val="FF0000"/>
+                <w:sz w:val="18"/>
+                <w:szCs w:val="20"/>
+              </w:rPr>
+              <w:t>√</w:t>
+            </w:r>
+          </w:p>
+        </w:tc>
+      </w:tr>
+      <w:tr>
+        <w:trPr>
+          <w:trHeight w:val="523"/>
+          <w:jc w:val="center"/>
+        </w:trPr>
+        <w:tc>
+          <w:tcPr>
+            <w:tcW w:w="1460" w:type="pct"/>
+          </w:tcPr>
+          <w:p>
+            <w:pPr>
+              <w:rPr>
+                <w:rFonts w:ascii="微软雅黑" w:eastAsia="微软雅黑" w:hAnsi="微软雅黑"/>
+                <w:sz w:val="18"/>
+                <w:szCs w:val="20"/>
+              </w:rPr>
+            </w:pPr>
+            <w:r>
+              <w:rPr>
+                <w:rFonts w:ascii="微软雅黑" w:eastAsia="微软雅黑" w:hAnsi="微软雅黑"/>
+                <w:sz w:val="18"/>
+                <w:szCs w:val="20"/>
+              </w:rPr>
+              <w:t>NSGA2_random20p</w:t>
+            </w:r>
+          </w:p>
+        </w:tc>
+        <w:tc>
+          <w:tcPr>
+            <w:tcW w:w="428" w:type="pct"/>
+          </w:tcPr>
+          <w:p>
+            <w:pPr>
+              <w:rPr>
+                <w:rFonts w:ascii="微软雅黑" w:eastAsia="微软雅黑" w:hAnsi="微软雅黑"/>
+                <w:b/>
+                <w:bCs/>
+                <w:color w:val="FF0000"/>
+                <w:sz w:val="18"/>
+                <w:szCs w:val="20"/>
+              </w:rPr>
+            </w:pPr>
+          </w:p>
+        </w:tc>
+        <w:tc>
+          <w:tcPr>
+            <w:tcW w:w="456" w:type="pct"/>
+          </w:tcPr>
+          <w:p>
+            <w:pPr>
+              <w:rPr>
+                <w:rFonts w:ascii="微软雅黑" w:eastAsia="微软雅黑" w:hAnsi="微软雅黑"/>
+                <w:b/>
+                <w:bCs/>
+                <w:color w:val="FF0000"/>
+                <w:sz w:val="18"/>
+                <w:szCs w:val="20"/>
+              </w:rPr>
+            </w:pPr>
+            <w:r>
+              <w:rPr>
+                <w:rFonts w:ascii="微软雅黑" w:eastAsia="微软雅黑" w:hAnsi="微软雅黑" w:hint="eastAsia"/>
+                <w:b/>
+                <w:bCs/>
+                <w:color w:val="FF0000"/>
+                <w:sz w:val="18"/>
+                <w:szCs w:val="20"/>
+              </w:rPr>
+              <w:t>√</w:t>
+            </w:r>
+          </w:p>
+        </w:tc>
+        <w:tc>
+          <w:tcPr>
+            <w:tcW w:w="456" w:type="pct"/>
+          </w:tcPr>
+          <w:p>
+            <w:pPr>
+              <w:rPr>
+                <w:rFonts w:ascii="微软雅黑" w:eastAsia="微软雅黑" w:hAnsi="微软雅黑"/>
+                <w:b/>
+                <w:bCs/>
+                <w:color w:val="FF0000"/>
+                <w:sz w:val="18"/>
+                <w:szCs w:val="20"/>
+              </w:rPr>
+            </w:pPr>
+          </w:p>
+        </w:tc>
+        <w:tc>
+          <w:tcPr>
+            <w:tcW w:w="437" w:type="pct"/>
+          </w:tcPr>
+          <w:p>
+            <w:pPr>
+              <w:rPr>
+                <w:rFonts w:ascii="微软雅黑" w:eastAsia="微软雅黑" w:hAnsi="微软雅黑"/>
+                <w:b/>
+                <w:bCs/>
+                <w:color w:val="FF0000"/>
+                <w:sz w:val="18"/>
+                <w:szCs w:val="20"/>
+              </w:rPr>
+            </w:pPr>
+            <w:r>
+              <w:rPr>
+                <w:rFonts w:ascii="微软雅黑" w:eastAsia="微软雅黑" w:hAnsi="微软雅黑" w:hint="eastAsia"/>
+                <w:b/>
+                <w:bCs/>
+                <w:color w:val="FF0000"/>
+                <w:sz w:val="18"/>
+                <w:szCs w:val="20"/>
+              </w:rPr>
+              <w:t>√</w:t>
+            </w:r>
+          </w:p>
+        </w:tc>
+        <w:tc>
+          <w:tcPr>
+            <w:tcW w:w="470" w:type="pct"/>
+          </w:tcPr>
+          <w:p>
+            <w:pPr>
+              <w:rPr>
+                <w:rFonts w:ascii="微软雅黑" w:eastAsia="微软雅黑" w:hAnsi="微软雅黑"/>
+                <w:b/>
+                <w:bCs/>
+                <w:color w:val="FF0000"/>
+                <w:sz w:val="18"/>
+                <w:szCs w:val="20"/>
+              </w:rPr>
+            </w:pPr>
+            <w:r>
+              <w:rPr>
+                <w:rFonts w:ascii="微软雅黑" w:eastAsia="微软雅黑" w:hAnsi="微软雅黑" w:hint="eastAsia"/>
+                <w:b/>
+                <w:bCs/>
+                <w:color w:val="FF0000"/>
+                <w:sz w:val="18"/>
+                <w:szCs w:val="20"/>
+              </w:rPr>
+              <w:t>√</w:t>
+            </w:r>
+          </w:p>
+        </w:tc>
+        <w:tc>
+          <w:tcPr>
+            <w:tcW w:w="428" w:type="pct"/>
+          </w:tcPr>
+          <w:p>
+            <w:pPr>
+              <w:rPr>
+                <w:rFonts w:ascii="微软雅黑" w:eastAsia="微软雅黑" w:hAnsi="微软雅黑"/>
+                <w:b/>
+                <w:bCs/>
+                <w:color w:val="FF0000"/>
+                <w:sz w:val="18"/>
+                <w:szCs w:val="20"/>
+              </w:rPr>
+            </w:pPr>
+            <w:r>
+              <w:rPr>
+                <w:rFonts w:ascii="微软雅黑" w:eastAsia="微软雅黑" w:hAnsi="微软雅黑" w:hint="eastAsia"/>
+                <w:b/>
+                <w:bCs/>
+                <w:color w:val="FF0000"/>
+                <w:sz w:val="18"/>
+                <w:szCs w:val="20"/>
+              </w:rPr>
+              <w:t>√</w:t>
+            </w:r>
+          </w:p>
+        </w:tc>
+        <w:tc>
+          <w:tcPr>
+            <w:tcW w:w="428" w:type="pct"/>
+          </w:tcPr>
+          <w:p>
+            <w:pPr>
+              <w:rPr>
+                <w:rFonts w:ascii="微软雅黑" w:eastAsia="微软雅黑" w:hAnsi="微软雅黑"/>
+                <w:b/>
+                <w:bCs/>
+                <w:color w:val="FF0000"/>
+                <w:sz w:val="18"/>
+                <w:szCs w:val="20"/>
+              </w:rPr>
+            </w:pPr>
+          </w:p>
+        </w:tc>
+        <w:tc>
+          <w:tcPr>
+            <w:tcW w:w="437" w:type="pct"/>
+          </w:tcPr>
+          <w:p>
+            <w:pPr>
+              <w:rPr>
+                <w:rFonts w:ascii="微软雅黑" w:eastAsia="微软雅黑" w:hAnsi="微软雅黑"/>
+                <w:b/>
+                <w:bCs/>
+                <w:color w:val="FF0000"/>
+                <w:sz w:val="18"/>
+                <w:szCs w:val="20"/>
+              </w:rPr>
+            </w:pPr>
+            <w:r>
+              <w:rPr>
+                <w:rFonts w:ascii="微软雅黑" w:eastAsia="微软雅黑" w:hAnsi="微软雅黑" w:hint="eastAsia"/>
+                <w:b/>
+                <w:bCs/>
+                <w:color w:val="FF0000"/>
+                <w:sz w:val="18"/>
+                <w:szCs w:val="20"/>
+              </w:rPr>
+              <w:t>√</w:t>
+            </w:r>
+          </w:p>
+        </w:tc>
+      </w:tr>
+      <w:tr>
+        <w:trPr>
+          <w:trHeight w:val="109"/>
+          <w:jc w:val="center"/>
+        </w:trPr>
+        <w:tc>
+          <w:tcPr>
+            <w:tcW w:w="1460" w:type="pct"/>
+          </w:tcPr>
+          <w:p>
+            <w:pPr>
+              <w:rPr>
+                <w:rFonts w:ascii="微软雅黑" w:eastAsia="微软雅黑" w:hAnsi="微软雅黑"/>
+                <w:sz w:val="18"/>
+                <w:szCs w:val="20"/>
+              </w:rPr>
+            </w:pPr>
+            <w:r>
+              <w:rPr>
+                <w:rFonts w:ascii="微软雅黑" w:eastAsia="微软雅黑" w:hAnsi="微软雅黑"/>
+                <w:sz w:val="18"/>
+                <w:szCs w:val="20"/>
+              </w:rPr>
+              <w:t>NSGA2_random30p</w:t>
+            </w:r>
+          </w:p>
+        </w:tc>
+        <w:tc>
+          <w:tcPr>
+            <w:tcW w:w="428" w:type="pct"/>
+          </w:tcPr>
+          <w:p>
+            <w:pPr>
+              <w:rPr>
+                <w:rFonts w:ascii="微软雅黑" w:eastAsia="微软雅黑" w:hAnsi="微软雅黑"/>
+                <w:b/>
+                <w:bCs/>
+                <w:color w:val="FF0000"/>
+                <w:sz w:val="18"/>
+                <w:szCs w:val="20"/>
+              </w:rPr>
+            </w:pPr>
+          </w:p>
+        </w:tc>
+        <w:tc>
+          <w:tcPr>
+            <w:tcW w:w="456" w:type="pct"/>
+          </w:tcPr>
+          <w:p>
+            <w:pPr>
+              <w:rPr>
+                <w:rFonts w:ascii="微软雅黑" w:eastAsia="微软雅黑" w:hAnsi="微软雅黑"/>
+                <w:b/>
+                <w:bCs/>
+                <w:color w:val="FF0000"/>
+                <w:sz w:val="18"/>
+                <w:szCs w:val="20"/>
+              </w:rPr>
+            </w:pPr>
+            <w:r>
+              <w:rPr>
+                <w:rFonts w:ascii="微软雅黑" w:eastAsia="微软雅黑" w:hAnsi="微软雅黑" w:hint="eastAsia"/>
+                <w:b/>
+                <w:bCs/>
+                <w:color w:val="FF0000"/>
+                <w:sz w:val="18"/>
+                <w:szCs w:val="20"/>
+              </w:rPr>
+              <w:t>√</w:t>
+            </w:r>
+          </w:p>
+        </w:tc>
+        <w:tc>
+          <w:tcPr>
+            <w:tcW w:w="456" w:type="pct"/>
+          </w:tcPr>
+          <w:p>
+            <w:pPr>
+              <w:rPr>
+                <w:rFonts w:ascii="微软雅黑" w:eastAsia="微软雅黑" w:hAnsi="微软雅黑"/>
+                <w:b/>
+                <w:bCs/>
+                <w:color w:val="FF0000"/>
+                <w:sz w:val="18"/>
+                <w:szCs w:val="20"/>
+              </w:rPr>
+            </w:pPr>
+          </w:p>
+        </w:tc>
+        <w:tc>
+          <w:tcPr>
+            <w:tcW w:w="437" w:type="pct"/>
+          </w:tcPr>
+          <w:p>
+            <w:pPr>
+              <w:rPr>
+                <w:rFonts w:ascii="微软雅黑" w:eastAsia="微软雅黑" w:hAnsi="微软雅黑"/>
+                <w:b/>
+                <w:bCs/>
+                <w:color w:val="FF0000"/>
+                <w:sz w:val="18"/>
+                <w:szCs w:val="20"/>
+              </w:rPr>
+            </w:pPr>
+            <w:r>
+              <w:rPr>
+                <w:rFonts w:ascii="微软雅黑" w:eastAsia="微软雅黑" w:hAnsi="微软雅黑" w:hint="eastAsia"/>
+                <w:b/>
+                <w:bCs/>
+                <w:color w:val="FF0000"/>
+                <w:sz w:val="18"/>
+                <w:szCs w:val="20"/>
+              </w:rPr>
+              <w:t>√</w:t>
+            </w:r>
+          </w:p>
+        </w:tc>
+        <w:tc>
+          <w:tcPr>
+            <w:tcW w:w="470" w:type="pct"/>
+          </w:tcPr>
+          <w:p>
+            <w:pPr>
+              <w:rPr>
+                <w:rFonts w:ascii="微软雅黑" w:eastAsia="微软雅黑" w:hAnsi="微软雅黑"/>
+                <w:b/>
+                <w:bCs/>
+                <w:color w:val="FF0000"/>
+                <w:sz w:val="18"/>
+                <w:szCs w:val="20"/>
+              </w:rPr>
+            </w:pPr>
+            <w:r>
+              <w:rPr>
+                <w:rFonts w:ascii="微软雅黑" w:eastAsia="微软雅黑" w:hAnsi="微软雅黑" w:hint="eastAsia"/>
+                <w:b/>
+                <w:bCs/>
+                <w:color w:val="FF0000"/>
+                <w:sz w:val="18"/>
+                <w:szCs w:val="20"/>
+              </w:rPr>
+              <w:t>√</w:t>
+            </w:r>
+          </w:p>
+        </w:tc>
+        <w:tc>
+          <w:tcPr>
+            <w:tcW w:w="428" w:type="pct"/>
+          </w:tcPr>
+          <w:p>
+            <w:pPr>
+              <w:rPr>
+                <w:rFonts w:ascii="微软雅黑" w:eastAsia="微软雅黑" w:hAnsi="微软雅黑"/>
+                <w:b/>
+                <w:bCs/>
+                <w:color w:val="FF0000"/>
+                <w:sz w:val="18"/>
+                <w:szCs w:val="20"/>
+              </w:rPr>
+            </w:pPr>
+            <w:r>
+              <w:rPr>
+                <w:rFonts w:ascii="微软雅黑" w:eastAsia="微软雅黑" w:hAnsi="微软雅黑" w:hint="eastAsia"/>
+                <w:b/>
+                <w:bCs/>
+                <w:color w:val="FF0000"/>
+                <w:sz w:val="18"/>
+                <w:szCs w:val="20"/>
+              </w:rPr>
+              <w:t>√</w:t>
+            </w:r>
+          </w:p>
+        </w:tc>
+        <w:tc>
+          <w:tcPr>
+            <w:tcW w:w="428" w:type="pct"/>
+          </w:tcPr>
+          <w:p>
+            <w:pPr>
+              <w:rPr>
+                <w:rFonts w:ascii="微软雅黑" w:eastAsia="微软雅黑" w:hAnsi="微软雅黑"/>
+                <w:b/>
+                <w:bCs/>
+                <w:color w:val="FF0000"/>
+                <w:sz w:val="18"/>
+                <w:szCs w:val="20"/>
+              </w:rPr>
+            </w:pPr>
+          </w:p>
+        </w:tc>
+        <w:tc>
+          <w:tcPr>
+            <w:tcW w:w="437" w:type="pct"/>
+          </w:tcPr>
+          <w:p>
+            <w:pPr>
+              <w:rPr>
+                <w:rFonts w:ascii="微软雅黑" w:eastAsia="微软雅黑" w:hAnsi="微软雅黑"/>
+                <w:b/>
+                <w:bCs/>
+                <w:color w:val="FF0000"/>
+                <w:sz w:val="18"/>
+                <w:szCs w:val="20"/>
+              </w:rPr>
+            </w:pPr>
+            <w:r>
+              <w:rPr>
+                <w:rFonts w:ascii="微软雅黑" w:eastAsia="微软雅黑" w:hAnsi="微软雅黑" w:hint="eastAsia"/>
+                <w:b/>
+                <w:bCs/>
+                <w:color w:val="FF0000"/>
+                <w:sz w:val="18"/>
+                <w:szCs w:val="20"/>
+              </w:rPr>
+              <w:t>√</w:t>
+            </w:r>
+          </w:p>
+        </w:tc>
+      </w:tr>
+    </w:tbl>
+    <w:p>
+      <w:pPr>
+        <w:rPr>
+          <w:rFonts w:hint="eastAsia"/>
+        </w:rPr>
+      </w:pPr>
+    </w:p>
+    <w:p>
+      <w:pPr>
+        <w:pStyle w:val="a7"/>
+        <w:numPr>
+          <w:ilvl w:val="0"/>
+          <w:numId w:val="8"/>
+        </w:numPr>
+        <w:ind w:firstLineChars="0"/>
+      </w:pPr>
+      <w:r>
+        <w:rPr>
+          <w:rFonts w:hint="eastAsia"/>
+        </w:rPr>
+        <w:t>对于带有random的算法，M</w:t>
+      </w:r>
+      <w:r>
+        <w:t>SE</w:t>
+      </w:r>
+      <w:r>
+        <w:rPr>
+          <w:rFonts w:hint="eastAsia"/>
+        </w:rPr>
+        <w:t>明显好很多</w:t>
+      </w:r>
+    </w:p>
+    <w:p>
+      <w:pPr>
+        <w:pStyle w:val="a7"/>
+        <w:numPr>
+          <w:ilvl w:val="0"/>
+          <w:numId w:val="8"/>
+        </w:numPr>
+        <w:ind w:firstLineChars="0"/>
+        <w:rPr>
+          <w:rFonts w:hint="eastAsia"/>
+        </w:rPr>
+      </w:pPr>
+      <w:r>
+        <w:rPr>
+          <w:rFonts w:hint="eastAsia"/>
+        </w:rPr>
+        <w:t>对于优化fpa+mse+l1，选取的时候依据0</w:t>
+      </w:r>
+      <w:r>
+        <w:t>24</w:t>
+      </w:r>
+      <w:r>
+        <w:rPr>
+          <w:rFonts w:hint="eastAsia"/>
+        </w:rPr>
+        <w:t>按比例，可以获得更好结果</w:t>
+      </w:r>
+    </w:p>
+    <w:tbl>
+      <w:tblPr>
+        <w:tblStyle w:val="a8"/>
+        <w:tblW w:w="0" w:type="auto"/>
+        <w:jc w:val="center"/>
+        <w:tblLook w:val="04A0" w:firstRow="1" w:lastRow="0" w:firstColumn="1" w:lastColumn="0" w:noHBand="0" w:noVBand="1"/>
+      </w:tblPr>
+      <w:tblGrid>
+        <w:gridCol w:w="3928"/>
+        <w:gridCol w:w="1196"/>
+        <w:gridCol w:w="1196"/>
+        <w:gridCol w:w="1196"/>
+        <w:gridCol w:w="780"/>
+      </w:tblGrid>
+      <w:tr>
+        <w:trPr>
+          <w:jc w:val="center"/>
+        </w:trPr>
+        <w:tc>
+          <w:tcPr>
+            <w:tcW w:w="1659" w:type="dxa"/>
+          </w:tcPr>
+          <w:p>
+            <w:pPr>
+              <w:rPr>
+                <w:rFonts w:hint="eastAsia"/>
+              </w:rPr>
+            </w:pPr>
+            <w:bookmarkStart w:id="1" w:name="_Hlk35718630"/>
+            <w:r>
+              <w:rPr>
+                <w:rFonts w:hint="eastAsia"/>
+              </w:rPr>
+              <w:t>算法</w:t>
+            </w:r>
+          </w:p>
+        </w:tc>
+        <w:tc>
+          <w:tcPr>
+            <w:tcW w:w="1659" w:type="dxa"/>
+          </w:tcPr>
+          <w:p>
+            <w:pPr>
+              <w:rPr>
+                <w:rFonts w:hint="eastAsia"/>
+              </w:rPr>
+            </w:pPr>
+            <w:r>
+              <w:rPr>
+                <w:rFonts w:hint="eastAsia"/>
+              </w:rPr>
+              <w:t>平均F</w:t>
+            </w:r>
+            <w:r>
+              <w:t>PA</w:t>
+            </w:r>
+          </w:p>
+        </w:tc>
+        <w:tc>
+          <w:tcPr>
+            <w:tcW w:w="1659" w:type="dxa"/>
+          </w:tcPr>
+          <w:p>
+            <w:pPr>
+              <w:rPr>
+                <w:rFonts w:hint="eastAsia"/>
+              </w:rPr>
+            </w:pPr>
+            <w:r>
+              <w:rPr>
+                <w:rFonts w:hint="eastAsia"/>
+              </w:rPr>
+              <w:t>平均M</w:t>
+            </w:r>
+            <w:r>
+              <w:t>SE</w:t>
+            </w:r>
+          </w:p>
+        </w:tc>
+        <w:tc>
+          <w:tcPr>
+            <w:tcW w:w="1659" w:type="dxa"/>
+          </w:tcPr>
+          <w:p>
+            <w:pPr>
+              <w:rPr>
+                <w:rFonts w:hint="eastAsia"/>
+              </w:rPr>
+            </w:pPr>
+            <w:r>
+              <w:rPr>
+                <w:rFonts w:hint="eastAsia"/>
+              </w:rPr>
+              <w:t>平均N</w:t>
+            </w:r>
+            <w:r>
+              <w:t>NZ</w:t>
+            </w:r>
+          </w:p>
+        </w:tc>
+        <w:tc>
+          <w:tcPr>
+            <w:tcW w:w="1660" w:type="dxa"/>
+          </w:tcPr>
+          <w:p>
+            <w:pPr>
+              <w:rPr>
+                <w:rFonts w:hint="eastAsia"/>
+              </w:rPr>
+            </w:pPr>
+            <w:r>
+              <w:rPr>
+                <w:rFonts w:hint="eastAsia"/>
+              </w:rPr>
+              <w:t>选取方法</w:t>
+            </w:r>
+          </w:p>
+        </w:tc>
+      </w:tr>
+      <w:tr>
+        <w:trPr>
+          <w:jc w:val="center"/>
+        </w:trPr>
+        <w:tc>
+          <w:tcPr>
+            <w:tcW w:w="1659" w:type="dxa"/>
+          </w:tcPr>
+          <w:p>
+            <w:pPr>
+              <w:rPr>
+                <w:rFonts w:hint="eastAsia"/>
+              </w:rPr>
+            </w:pPr>
+            <w:bookmarkStart w:id="2" w:name="_Hlk35717645"/>
+            <w:r>
+              <w:t>linear/nsga2_random20p_toZero/FPA_NNZ_MSE</w:t>
+            </w:r>
+            <w:bookmarkEnd w:id="2"/>
+          </w:p>
+        </w:tc>
+        <w:tc>
+          <w:tcPr>
+            <w:tcW w:w="1659" w:type="dxa"/>
+          </w:tcPr>
+          <w:p>
+            <w:pPr>
+              <w:widowControl/>
+              <w:rPr>
+                <w:rFonts w:ascii="等线" w:eastAsia="等线" w:hAnsi="等线" w:hint="eastAsia"/>
+                <w:color w:val="000000"/>
+                <w:sz w:val="22"/>
+              </w:rPr>
+            </w:pPr>
+            <w:r>
+              <w:rPr>
+                <w:rFonts w:ascii="等线" w:eastAsia="等线" w:hAnsi="等线" w:hint="eastAsia"/>
+                <w:color w:val="000000"/>
+                <w:sz w:val="22"/>
+              </w:rPr>
+              <w:t>0.701227</w:t>
+            </w:r>
+          </w:p>
+        </w:tc>
+        <w:tc>
+          <w:tcPr>
+            <w:tcW w:w="1659" w:type="dxa"/>
+          </w:tcPr>
+          <w:p>
+            <w:pPr>
+              <w:rPr>
+                <w:rFonts w:hint="eastAsia"/>
+              </w:rPr>
+            </w:pPr>
+            <w:r>
+              <w:t>8.99962585</w:t>
+            </w:r>
+          </w:p>
+        </w:tc>
+        <w:tc>
+          <w:tcPr>
+            <w:tcW w:w="1659" w:type="dxa"/>
+          </w:tcPr>
+          <w:p>
+            <w:pPr>
+              <w:rPr>
+                <w:rFonts w:hint="eastAsia"/>
+              </w:rPr>
+            </w:pPr>
+            <w:r>
+              <w:t>3.966666667</w:t>
+            </w:r>
+          </w:p>
+        </w:tc>
+        <w:tc>
+          <w:tcPr>
+            <w:tcW w:w="1660" w:type="dxa"/>
+          </w:tcPr>
+          <w:p>
+            <w:pPr>
+              <w:rPr>
+                <w:rFonts w:hint="eastAsia"/>
+              </w:rPr>
+            </w:pPr>
+            <w:r>
+              <w:rPr>
+                <w:rFonts w:hint="eastAsia"/>
+              </w:rPr>
+              <w:t>0</w:t>
+            </w:r>
+            <w:r>
+              <w:t>34110</w:t>
+            </w:r>
+          </w:p>
+        </w:tc>
+      </w:tr>
+      <w:tr>
+        <w:trPr>
+          <w:jc w:val="center"/>
+        </w:trPr>
+        <w:tc>
+          <w:tcPr>
+            <w:tcW w:w="1659" w:type="dxa"/>
+          </w:tcPr>
+          <w:p>
+            <w:pPr>
+              <w:tabs>
+                <w:tab w:val="left" w:pos="2411"/>
+              </w:tabs>
+              <w:rPr>
+                <w:rFonts w:hint="eastAsia"/>
+              </w:rPr>
+            </w:pPr>
+            <w:r>
+              <w:t>linear/nsga2_random20p_toZero/FPA_NNZ_MSE</w:t>
+            </w:r>
+          </w:p>
+        </w:tc>
+        <w:tc>
+          <w:tcPr>
+            <w:tcW w:w="1659" w:type="dxa"/>
+          </w:tcPr>
+          <w:p>
+            <w:pPr>
+              <w:rPr>
+                <w:rFonts w:hint="eastAsia"/>
+              </w:rPr>
+            </w:pPr>
+            <w:r>
+              <w:t>0.702395881</w:t>
+            </w:r>
+          </w:p>
+        </w:tc>
+        <w:tc>
+          <w:tcPr>
+            <w:tcW w:w="1659" w:type="dxa"/>
+          </w:tcPr>
+          <w:p>
+            <w:pPr>
+              <w:rPr>
+                <w:rFonts w:hint="eastAsia"/>
+              </w:rPr>
+            </w:pPr>
+            <w:r>
+              <w:t>8.202392595</w:t>
+            </w:r>
+          </w:p>
+        </w:tc>
+        <w:tc>
+          <w:tcPr>
+            <w:tcW w:w="1659" w:type="dxa"/>
+          </w:tcPr>
+          <w:p>
+            <w:pPr>
+              <w:rPr>
+                <w:rFonts w:hint="eastAsia"/>
+              </w:rPr>
+            </w:pPr>
+            <w:r>
+              <w:t>4.066666667</w:t>
+            </w:r>
+          </w:p>
+        </w:tc>
+        <w:tc>
+          <w:tcPr>
+            <w:tcW w:w="1660" w:type="dxa"/>
+          </w:tcPr>
+          <w:p>
+            <w:pPr>
+              <w:rPr>
+                <w:rFonts w:hint="eastAsia"/>
+              </w:rPr>
+            </w:pPr>
+            <w:r>
+              <w:rPr>
+                <w:rFonts w:hint="eastAsia"/>
+              </w:rPr>
+              <w:t>0</w:t>
+            </w:r>
+            <w:r>
+              <w:t>34111</w:t>
+            </w:r>
+          </w:p>
+        </w:tc>
+      </w:tr>
+      <w:tr>
+        <w:trPr>
+          <w:jc w:val="center"/>
+        </w:trPr>
+        <w:tc>
+          <w:tcPr>
+            <w:tcW w:w="1659" w:type="dxa"/>
+          </w:tcPr>
+          <w:p>
+            <w:pPr>
+              <w:tabs>
+                <w:tab w:val="left" w:pos="2411"/>
+              </w:tabs>
+            </w:pPr>
+            <w:r>
+              <w:t>linear/nsga2_random20p_toZero/FPA_NNZ_MSE</w:t>
+            </w:r>
+          </w:p>
+        </w:tc>
+        <w:tc>
+          <w:tcPr>
+            <w:tcW w:w="1659" w:type="dxa"/>
+          </w:tcPr>
+          <w:p>
+            <w:r>
+              <w:t>0.70228053</w:t>
+            </w:r>
+          </w:p>
+        </w:tc>
+        <w:tc>
+          <w:tcPr>
+            <w:tcW w:w="1659" w:type="dxa"/>
+          </w:tcPr>
+          <w:p>
+            <w:r>
+              <w:t>8.205401646</w:t>
+            </w:r>
+          </w:p>
+        </w:tc>
+        <w:tc>
+          <w:tcPr>
+            <w:tcW w:w="1659" w:type="dxa"/>
+          </w:tcPr>
+          <w:p>
+            <w:pPr>
+              <w:tabs>
+                <w:tab w:val="left" w:pos="536"/>
+              </w:tabs>
+            </w:pPr>
+            <w:r>
+              <w:t>4.066666667</w:t>
+            </w:r>
+          </w:p>
+        </w:tc>
+        <w:tc>
+          <w:tcPr>
+            <w:tcW w:w="1660" w:type="dxa"/>
+          </w:tcPr>
+          <w:p>
+            <w:pPr>
+              <w:rPr>
+                <w:rFonts w:hint="eastAsia"/>
+              </w:rPr>
+            </w:pPr>
+            <w:r>
+              <w:rPr>
+                <w:rFonts w:hint="eastAsia"/>
+              </w:rPr>
+              <w:t>0</w:t>
+            </w:r>
+            <w:r>
+              <w:t>34221</w:t>
+            </w:r>
+          </w:p>
+        </w:tc>
+      </w:tr>
+      <w:tr>
+        <w:trPr>
+          <w:jc w:val="center"/>
+        </w:trPr>
+        <w:tc>
+          <w:tcPr>
+            <w:tcW w:w="1659" w:type="dxa"/>
+          </w:tcPr>
+          <w:p>
+            <w:pPr>
+              <w:tabs>
+                <w:tab w:val="left" w:pos="2411"/>
+              </w:tabs>
+            </w:pPr>
+            <w:r>
+              <w:t>linear/nsga2_random30p_toZero/FPA_L1_MSE</w:t>
+            </w:r>
+          </w:p>
+        </w:tc>
+        <w:tc>
+          <w:tcPr>
+            <w:tcW w:w="1659" w:type="dxa"/>
+          </w:tcPr>
+          <w:p>
+            <w:r>
+              <w:t>0.702033231</w:t>
+            </w:r>
+          </w:p>
+        </w:tc>
+        <w:tc>
+          <w:tcPr>
+            <w:tcW w:w="1659" w:type="dxa"/>
+          </w:tcPr>
+          <w:p>
+            <w:r>
+              <w:t>3.638449287</w:t>
+            </w:r>
+          </w:p>
+        </w:tc>
+        <w:tc>
+          <w:tcPr>
+            <w:tcW w:w="1659" w:type="dxa"/>
+          </w:tcPr>
+          <w:p>
+            <w:pPr>
+              <w:tabs>
+                <w:tab w:val="left" w:pos="486"/>
+              </w:tabs>
+            </w:pPr>
+            <w:r>
+              <w:t>1.8</w:t>
+            </w:r>
+          </w:p>
+        </w:tc>
+        <w:tc>
+          <w:tcPr>
+            <w:tcW w:w="1660" w:type="dxa"/>
+          </w:tcPr>
+          <w:p>
+            <w:pPr>
+              <w:rPr>
+                <w:rFonts w:hint="eastAsia"/>
+              </w:rPr>
+            </w:pPr>
+            <w:r>
+              <w:rPr>
+                <w:rFonts w:hint="eastAsia"/>
+              </w:rPr>
+              <w:t>0</w:t>
+            </w:r>
+            <w:r>
+              <w:t>24221</w:t>
+            </w:r>
+          </w:p>
+        </w:tc>
+      </w:tr>
+      <w:tr>
+        <w:trPr>
+          <w:jc w:val="center"/>
+        </w:trPr>
+        <w:tc>
+          <w:tcPr>
+            <w:tcW w:w="1659" w:type="dxa"/>
+          </w:tcPr>
+          <w:p>
+            <w:pPr>
+              <w:tabs>
+                <w:tab w:val="left" w:pos="2411"/>
+              </w:tabs>
+              <w:jc w:val="right"/>
+            </w:pPr>
+            <w:r>
+              <w:t>linear/nsga2_random20p_toZero/FPA_NNZ_MSE</w:t>
+            </w:r>
+          </w:p>
+        </w:tc>
+        <w:tc>
+          <w:tcPr>
+            <w:tcW w:w="1659" w:type="dxa"/>
+          </w:tcPr>
+          <w:p>
+            <w:r>
+              <w:t>0.701258547</w:t>
+            </w:r>
+          </w:p>
+        </w:tc>
+        <w:tc>
+          <w:tcPr>
+            <w:tcW w:w="1659" w:type="dxa"/>
+          </w:tcPr>
+          <w:p>
+            <w:r>
+              <w:t>5.686616919</w:t>
+            </w:r>
+          </w:p>
+        </w:tc>
+        <w:tc>
+          <w:tcPr>
+            <w:tcW w:w="1659" w:type="dxa"/>
+          </w:tcPr>
+          <w:p>
+            <w:pPr>
+              <w:tabs>
+                <w:tab w:val="left" w:pos="570"/>
+              </w:tabs>
+            </w:pPr>
+            <w:r>
+              <w:t>2.066666667</w:t>
+            </w:r>
+          </w:p>
+        </w:tc>
+        <w:tc>
+          <w:tcPr>
+            <w:tcW w:w="1660" w:type="dxa"/>
+          </w:tcPr>
+          <w:p>
+            <w:pPr>
+              <w:rPr>
+                <w:rFonts w:hint="eastAsia"/>
+              </w:rPr>
+            </w:pPr>
+            <w:r>
+              <w:rPr>
+                <w:rFonts w:hint="eastAsia"/>
+              </w:rPr>
+              <w:t>0</w:t>
+            </w:r>
+            <w:r>
+              <w:t>24421</w:t>
+            </w:r>
+          </w:p>
+        </w:tc>
+      </w:tr>
+      <w:tr>
+        <w:trPr>
+          <w:jc w:val="center"/>
+        </w:trPr>
+        <w:tc>
+          <w:tcPr>
+            <w:tcW w:w="1659" w:type="dxa"/>
+          </w:tcPr>
+          <w:p>
+            <w:pPr>
+              <w:tabs>
+                <w:tab w:val="left" w:pos="2411"/>
+              </w:tabs>
+              <w:jc w:val="right"/>
+            </w:pPr>
+            <w:r>
+              <w:t>L</w:t>
+            </w:r>
+            <w:r>
+              <w:rPr>
+                <w:rFonts w:hint="eastAsia"/>
+              </w:rPr>
+              <w:t>asso</w:t>
+            </w:r>
+          </w:p>
+        </w:tc>
+        <w:tc>
+          <w:tcPr>
+            <w:tcW w:w="1659" w:type="dxa"/>
+          </w:tcPr>
+          <w:p>
+            <w:r>
+              <w:t>0.698958096</w:t>
+            </w:r>
+          </w:p>
+        </w:tc>
+        <w:tc>
+          <w:tcPr>
+            <w:tcW w:w="1659" w:type="dxa"/>
+          </w:tcPr>
+          <w:p>
+            <w:r>
+              <w:t>7.467908284</w:t>
+            </w:r>
+          </w:p>
+        </w:tc>
+        <w:tc>
+          <w:tcPr>
+            <w:tcW w:w="1659" w:type="dxa"/>
+          </w:tcPr>
+          <w:p>
+            <w:pPr>
+              <w:tabs>
+                <w:tab w:val="left" w:pos="570"/>
+              </w:tabs>
+            </w:pPr>
+            <w:r>
+              <w:t>8.166666667</w:t>
+            </w:r>
+          </w:p>
+        </w:tc>
+        <w:tc>
+          <w:tcPr>
+            <w:tcW w:w="1660" w:type="dxa"/>
+          </w:tcPr>
+          <w:p>
+            <w:pPr>
+              <w:rPr>
+                <w:rFonts w:hint="eastAsia"/>
+              </w:rPr>
+            </w:pPr>
+          </w:p>
+        </w:tc>
+      </w:tr>
+      <w:tr>
+        <w:trPr>
+          <w:jc w:val="center"/>
+        </w:trPr>
+        <w:tc>
+          <w:tcPr>
+            <w:tcW w:w="1659" w:type="dxa"/>
+          </w:tcPr>
+          <w:p>
+            <w:pPr>
+              <w:tabs>
+                <w:tab w:val="left" w:pos="2411"/>
+              </w:tabs>
+              <w:jc w:val="right"/>
+            </w:pPr>
+            <w:r>
+              <w:t>R</w:t>
+            </w:r>
+            <w:r>
+              <w:rPr>
+                <w:rFonts w:hint="eastAsia"/>
+              </w:rPr>
+              <w:t>idge</w:t>
+            </w:r>
+          </w:p>
+        </w:tc>
+        <w:tc>
+          <w:tcPr>
+            <w:tcW w:w="1659" w:type="dxa"/>
+          </w:tcPr>
+          <w:p>
+            <w:r>
+              <w:t>0.688552667</w:t>
+            </w:r>
+          </w:p>
+        </w:tc>
+        <w:tc>
+          <w:tcPr>
+            <w:tcW w:w="1659" w:type="dxa"/>
+          </w:tcPr>
+          <w:p>
+            <w:r>
+              <w:t>8.724145078</w:t>
+            </w:r>
+          </w:p>
+        </w:tc>
+        <w:tc>
+          <w:tcPr>
+            <w:tcW w:w="1659" w:type="dxa"/>
+          </w:tcPr>
+          <w:p>
+            <w:pPr>
+              <w:tabs>
+                <w:tab w:val="left" w:pos="570"/>
+              </w:tabs>
+            </w:pPr>
+            <w:r>
+              <w:t>21</w:t>
+            </w:r>
+          </w:p>
+        </w:tc>
+        <w:tc>
+          <w:tcPr>
+            <w:tcW w:w="1660" w:type="dxa"/>
+          </w:tcPr>
+          <w:p>
+            <w:pPr>
+              <w:rPr>
+                <w:rFonts w:hint="eastAsia"/>
+              </w:rPr>
+            </w:pPr>
+          </w:p>
+        </w:tc>
+      </w:tr>
+      <w:bookmarkEnd w:id="1"/>
+    </w:tbl>
+    <w:p/>
+    <w:p>
+      <w:pPr>
+        <w:pStyle w:val="a7"/>
+        <w:numPr>
+          <w:ilvl w:val="0"/>
+          <w:numId w:val="6"/>
+        </w:numPr>
+        <w:ind w:firstLineChars="0"/>
+      </w:pPr>
+      <w:r>
+        <w:rPr>
+          <w:rFonts w:hint="eastAsia"/>
+        </w:rPr>
+        <w:t>绘图</w:t>
+      </w:r>
+    </w:p>
+    <w:p>
+      <w:bookmarkStart w:id="3" w:name="_Hlk35718659"/>
+      <w:bookmarkStart w:id="4" w:name="_GoBack"/>
+      <w:r>
+        <w:rPr>
+          <w:rFonts w:hint="eastAsia"/>
+        </w:rPr>
+        <w:t>绘制</w:t>
+      </w:r>
+    </w:p>
+    <w:p>
+      <w:r>
+        <w:t>linear/nsga2_random20p_toZero/FPA_NNZ_MSE</w:t>
+      </w:r>
+      <w:r>
+        <w:rPr>
+          <w:rFonts w:hint="eastAsia"/>
+        </w:rPr>
+        <w:t>；</w:t>
+      </w:r>
+      <w:r>
+        <w:t>linear/nsga2_random30p_toZero/FPA_L1_MSE</w:t>
+      </w:r>
+    </w:p>
+    <w:p>
+      <w:pPr>
+        <w:rPr>
+          <w:rFonts w:hint="eastAsia"/>
+        </w:rPr>
+      </w:pPr>
+      <w:r>
+        <w:rPr>
+          <w:rFonts w:hint="eastAsia"/>
+        </w:rPr>
+        <w:t>ridge；lasso对比</w:t>
+      </w:r>
+      <w:bookmarkEnd w:id="3"/>
+      <w:bookmarkEnd w:id="4"/>
     </w:p>
     <w:sectPr>
       <w:pgSz w:w="11906" w:h="16838"/>
@@ -708,6 +3714,95 @@
 <file path=word/numbering.xml><?xml version="1.0" encoding="utf-8"?>
 <w:numbering xmlns:wpc="http://schemas.microsoft.com/office/word/2010/wordprocessingCanvas" xmlns:cx="http://schemas.microsoft.com/office/drawing/2014/chartex" xmlns:cx1="http://schemas.microsoft.com/office/drawing/2015/9/8/chartex" xmlns:cx2="http://schemas.microsoft.com/office/drawing/2015/10/21/chartex" xmlns:cx3="http://schemas.microsoft.com/office/drawing/2016/5/9/chartex" xmlns:cx4="http://schemas.microsoft.com/office/drawing/2016/5/10/chartex" xmlns:cx5="http://schemas.microsoft.com/office/drawing/2016/5/11/chartex" xmlns:cx6="http://schemas.microsoft.com/office/drawing/2016/5/12/chartex" xmlns:cx7="http://schemas.microsoft.com/office/drawing/2016/5/13/chartex" xmlns:cx8="http://schemas.microsoft.com/office/drawing/2016/5/14/chartex" xmlns:mc="http://schemas.openxmlformats.org/markup-compatibility/2006" xmlns:aink="http://schemas.microsoft.com/office/drawing/2016/ink" xmlns:am3d="http://schemas.microsoft.com/office/drawing/2017/model3d" xmlns:o="urn:schemas-microsoft-com:office:office" xmlns:r="http://schemas.openxmlformats.org/officeDocument/2006/relationships" xmlns:m="http://schemas.openxmlformats.org/officeDocument/2006/math" xmlns:v="urn:schemas-microsoft-com:vml" xmlns:wp14="http://schemas.microsoft.com/office/word/2010/wordprocessingDrawing" xmlns:wp="http://schemas.openxmlformats.org/drawingml/2006/wordprocessingDrawing" xmlns:w10="urn:schemas-microsoft-com:office:word" xmlns:w="http://schemas.openxmlformats.org/wordprocessingml/2006/main" xmlns:w14="http://schemas.microsoft.com/office/word/2010/wordml" xmlns:w15="http://schemas.microsoft.com/office/word/2012/wordml" xmlns:w16cid="http://schemas.microsoft.com/office/word/2016/wordml/cid" xmlns:w16se="http://schemas.microsoft.com/office/word/2015/wordml/symex" xmlns:wpg="http://schemas.microsoft.com/office/word/2010/wordprocessingGroup" xmlns:wpi="http://schemas.microsoft.com/office/word/2010/wordprocessingInk" xmlns:wne="http://schemas.microsoft.com/office/word/2006/wordml" xmlns:wps="http://schemas.microsoft.com/office/word/2010/wordprocessingShape" mc:Ignorable="w14 w15 w16se w16cid wp14">
   <w:abstractNum w:abstractNumId="0" w15:restartNumberingAfterBreak="0">
+    <w:nsid w:val="00F90B9A"/>
+    <w:multiLevelType w:val="hybridMultilevel"/>
+    <w:tmpl w:val="B9F45414"/>
+    <w:lvl w:ilvl="0" w:tplc="B22E3402">
+      <w:start w:val="1"/>
+      <w:numFmt w:val="decimal"/>
+      <w:lvlText w:val="(%1)"/>
+      <w:lvlJc w:val="left"/>
+      <w:pPr>
+        <w:ind w:left="360" w:hanging="360"/>
+      </w:pPr>
+      <w:rPr>
+        <w:rFonts w:hint="default"/>
+      </w:rPr>
+    </w:lvl>
+    <w:lvl w:ilvl="1" w:tplc="04090019" w:tentative="1">
+      <w:start w:val="1"/>
+      <w:numFmt w:val="lowerLetter"/>
+      <w:lvlText w:val="%2)"/>
+      <w:lvlJc w:val="left"/>
+      <w:pPr>
+        <w:ind w:left="840" w:hanging="420"/>
+      </w:pPr>
+    </w:lvl>
+    <w:lvl w:ilvl="2" w:tplc="0409001B" w:tentative="1">
+      <w:start w:val="1"/>
+      <w:numFmt w:val="lowerRoman"/>
+      <w:lvlText w:val="%3."/>
+      <w:lvlJc w:val="right"/>
+      <w:pPr>
+        <w:ind w:left="1260" w:hanging="420"/>
+      </w:pPr>
+    </w:lvl>
+    <w:lvl w:ilvl="3" w:tplc="0409000F" w:tentative="1">
+      <w:start w:val="1"/>
+      <w:numFmt w:val="decimal"/>
+      <w:lvlText w:val="%4."/>
+      <w:lvlJc w:val="left"/>
+      <w:pPr>
+        <w:ind w:left="1680" w:hanging="420"/>
+      </w:pPr>
+    </w:lvl>
+    <w:lvl w:ilvl="4" w:tplc="04090019" w:tentative="1">
+      <w:start w:val="1"/>
+      <w:numFmt w:val="lowerLetter"/>
+      <w:lvlText w:val="%5)"/>
+      <w:lvlJc w:val="left"/>
+      <w:pPr>
+        <w:ind w:left="2100" w:hanging="420"/>
+      </w:pPr>
+    </w:lvl>
+    <w:lvl w:ilvl="5" w:tplc="0409001B" w:tentative="1">
+      <w:start w:val="1"/>
+      <w:numFmt w:val="lowerRoman"/>
+      <w:lvlText w:val="%6."/>
+      <w:lvlJc w:val="right"/>
+      <w:pPr>
+        <w:ind w:left="2520" w:hanging="420"/>
+      </w:pPr>
+    </w:lvl>
+    <w:lvl w:ilvl="6" w:tplc="0409000F" w:tentative="1">
+      <w:start w:val="1"/>
+      <w:numFmt w:val="decimal"/>
+      <w:lvlText w:val="%7."/>
+      <w:lvlJc w:val="left"/>
+      <w:pPr>
+        <w:ind w:left="2940" w:hanging="420"/>
+      </w:pPr>
+    </w:lvl>
+    <w:lvl w:ilvl="7" w:tplc="04090019" w:tentative="1">
+      <w:start w:val="1"/>
+      <w:numFmt w:val="lowerLetter"/>
+      <w:lvlText w:val="%8)"/>
+      <w:lvlJc w:val="left"/>
+      <w:pPr>
+        <w:ind w:left="3360" w:hanging="420"/>
+      </w:pPr>
+    </w:lvl>
+    <w:lvl w:ilvl="8" w:tplc="0409001B" w:tentative="1">
+      <w:start w:val="1"/>
+      <w:numFmt w:val="lowerRoman"/>
+      <w:lvlText w:val="%9."/>
+      <w:lvlJc w:val="right"/>
+      <w:pPr>
+        <w:ind w:left="3780" w:hanging="420"/>
+      </w:pPr>
+    </w:lvl>
+  </w:abstractNum>
+  <w:abstractNum w:abstractNumId="1" w15:restartNumberingAfterBreak="0">
     <w:nsid w:val="066A3889"/>
     <w:multiLevelType w:val="hybridMultilevel"/>
     <w:tmpl w:val="F1501576"/>
@@ -796,7 +3891,7 @@
       </w:pPr>
     </w:lvl>
   </w:abstractNum>
-  <w:abstractNum w:abstractNumId="1" w15:restartNumberingAfterBreak="0">
+  <w:abstractNum w:abstractNumId="2" w15:restartNumberingAfterBreak="0">
     <w:nsid w:val="07271107"/>
     <w:multiLevelType w:val="hybridMultilevel"/>
     <w:tmpl w:val="B9AA4E34"/>
@@ -885,7 +3980,7 @@
       </w:pPr>
     </w:lvl>
   </w:abstractNum>
-  <w:abstractNum w:abstractNumId="2" w15:restartNumberingAfterBreak="0">
+  <w:abstractNum w:abstractNumId="3" w15:restartNumberingAfterBreak="0">
     <w:nsid w:val="110F0EE0"/>
     <w:multiLevelType w:val="multilevel"/>
     <w:tmpl w:val="B3AC4720"/>
@@ -998,7 +4093,7 @@
       </w:rPr>
     </w:lvl>
   </w:abstractNum>
-  <w:abstractNum w:abstractNumId="3" w15:restartNumberingAfterBreak="0">
+  <w:abstractNum w:abstractNumId="4" w15:restartNumberingAfterBreak="0">
     <w:nsid w:val="1FB80073"/>
     <w:multiLevelType w:val="hybridMultilevel"/>
     <w:tmpl w:val="FCC22264"/>
@@ -1087,7 +4182,7 @@
       </w:pPr>
     </w:lvl>
   </w:abstractNum>
-  <w:abstractNum w:abstractNumId="4" w15:restartNumberingAfterBreak="0">
+  <w:abstractNum w:abstractNumId="5" w15:restartNumberingAfterBreak="0">
     <w:nsid w:val="557827A5"/>
     <w:multiLevelType w:val="hybridMultilevel"/>
     <w:tmpl w:val="44E80232"/>
@@ -1176,7 +4271,7 @@
       </w:pPr>
     </w:lvl>
   </w:abstractNum>
-  <w:abstractNum w:abstractNumId="5" w15:restartNumberingAfterBreak="0">
+  <w:abstractNum w:abstractNumId="6" w15:restartNumberingAfterBreak="0">
     <w:nsid w:val="740708C2"/>
     <w:multiLevelType w:val="hybridMultilevel"/>
     <w:tmpl w:val="12A80072"/>
@@ -1265,7 +4360,7 @@
       </w:pPr>
     </w:lvl>
   </w:abstractNum>
-  <w:abstractNum w:abstractNumId="6" w15:restartNumberingAfterBreak="0">
+  <w:abstractNum w:abstractNumId="7" w15:restartNumberingAfterBreak="0">
     <w:nsid w:val="7E7E6B8B"/>
     <w:multiLevelType w:val="multilevel"/>
     <w:tmpl w:val="EA60E5B4"/>
@@ -1379,25 +4474,28 @@
     </w:lvl>
   </w:abstractNum>
   <w:num w:numId="1">
-    <w:abstractNumId w:val="0"/>
+    <w:abstractNumId w:val="1"/>
   </w:num>
   <w:num w:numId="2">
+    <w:abstractNumId w:val="6"/>
+  </w:num>
+  <w:num w:numId="3">
+    <w:abstractNumId w:val="7"/>
+  </w:num>
+  <w:num w:numId="4">
     <w:abstractNumId w:val="5"/>
   </w:num>
-  <w:num w:numId="3">
-    <w:abstractNumId w:val="6"/>
+  <w:num w:numId="5">
+    <w:abstractNumId w:val="3"/>
   </w:num>
-  <w:num w:numId="4">
+  <w:num w:numId="6">
+    <w:abstractNumId w:val="2"/>
+  </w:num>
+  <w:num w:numId="7">
     <w:abstractNumId w:val="4"/>
   </w:num>
-  <w:num w:numId="5">
-    <w:abstractNumId w:val="2"/>
-  </w:num>
-  <w:num w:numId="6">
-    <w:abstractNumId w:val="1"/>
-  </w:num>
-  <w:num w:numId="7">
-    <w:abstractNumId w:val="3"/>
+  <w:num w:numId="8">
+    <w:abstractNumId w:val="0"/>
   </w:num>
 </w:numbering>
 </file>
@@ -1904,6 +5002,22 @@
       <w:ind w:firstLineChars="200" w:firstLine="420"/>
     </w:pPr>
   </w:style>
+  <w:style w:type="table" w:styleId="a8">
+    <w:name w:val="Table Grid"/>
+    <w:basedOn w:val="a1"/>
+    <w:uiPriority w:val="39"/>
+    <w:rsid w:val="00622B09"/>
+    <w:tblPr>
+      <w:tblBorders>
+        <w:top w:val="single" w:sz="4" w:space="0" w:color="auto"/>
+        <w:left w:val="single" w:sz="4" w:space="0" w:color="auto"/>
+        <w:bottom w:val="single" w:sz="4" w:space="0" w:color="auto"/>
+        <w:right w:val="single" w:sz="4" w:space="0" w:color="auto"/>
+        <w:insideH w:val="single" w:sz="4" w:space="0" w:color="auto"/>
+        <w:insideV w:val="single" w:sz="4" w:space="0" w:color="auto"/>
+      </w:tblBorders>
+    </w:tblPr>
+  </w:style>
 </w:styles>
 </file>
 
@@ -2173,7 +5287,7 @@
 </file>
 
 <file path=customXml/itemProps1.xml><?xml version="1.0" encoding="utf-8"?>
-<ds:datastoreItem xmlns:ds="http://schemas.openxmlformats.org/officeDocument/2006/customXml" ds:itemID="{8EDB838F-0B1F-4DF1-9705-323801A2E3E1}">
+<ds:datastoreItem xmlns:ds="http://schemas.openxmlformats.org/officeDocument/2006/customXml" ds:itemID="{59CD8E37-FD37-4821-9577-CB990904005B}">
   <ds:schemaRefs>
     <ds:schemaRef ds:uri="http://schemas.openxmlformats.org/officeDocument/2006/bibliography"/>
   </ds:schemaRefs>

</xml_diff>